<commit_message>
plantilla inicio de sesion terminada en su primera version
</commit_message>
<xml_diff>
--- a/apuntes dsesarrollo.docx
+++ b/apuntes dsesarrollo.docx
@@ -2246,97 +2246,9 @@
     </w:p>
     <w:p>
       <w:pPr>
-        <w:rPr>
-          <w:lang w:val="es-MX"/>
-        </w:rPr>
-      </w:pPr>
-    </w:p>
-    <w:p>
-      <w:pPr>
-        <w:rPr>
-          <w:lang w:val="es-MX"/>
-        </w:rPr>
-      </w:pPr>
-    </w:p>
-    <w:p>
-      <w:pPr>
-        <w:rPr>
-          <w:lang w:val="es-MX"/>
-        </w:rPr>
-      </w:pPr>
-    </w:p>
-    <w:p>
-      <w:pPr>
-        <w:rPr>
-          <w:lang w:val="es-MX"/>
-        </w:rPr>
-      </w:pPr>
-    </w:p>
-    <w:p>
-      <w:pPr>
-        <w:rPr>
-          <w:lang w:val="es-MX"/>
-        </w:rPr>
-      </w:pPr>
-    </w:p>
-    <w:p>
-      <w:pPr>
-        <w:rPr>
-          <w:lang w:val="es-MX"/>
-        </w:rPr>
-      </w:pPr>
-    </w:p>
-    <w:p>
-      <w:pPr>
-        <w:rPr>
-          <w:lang w:val="es-MX"/>
-        </w:rPr>
-      </w:pPr>
-    </w:p>
-    <w:p>
-      <w:pPr>
-        <w:rPr>
-          <w:lang w:val="es-MX"/>
-        </w:rPr>
-      </w:pPr>
-    </w:p>
-    <w:p>
-      <w:pPr>
-        <w:rPr>
-          <w:lang w:val="es-MX"/>
-        </w:rPr>
-      </w:pPr>
-    </w:p>
-    <w:p>
-      <w:pPr>
-        <w:rPr>
-          <w:lang w:val="es-MX"/>
-        </w:rPr>
-      </w:pPr>
-    </w:p>
-    <w:p>
-      <w:pPr>
-        <w:rPr>
-          <w:lang w:val="es-MX"/>
-        </w:rPr>
-      </w:pPr>
-    </w:p>
-    <w:p>
-      <w:pPr>
-        <w:rPr>
-          <w:lang w:val="es-MX"/>
-        </w:rPr>
-      </w:pPr>
-    </w:p>
-    <w:p>
-      <w:pPr>
-        <w:rPr>
-          <w:lang w:val="es-MX"/>
-        </w:rPr>
-      </w:pPr>
-    </w:p>
-    <w:p>
-      <w:pPr>
+        <w:tabs>
+          <w:tab w:val="left" w:pos="1547"/>
+        </w:tabs>
         <w:rPr>
           <w:lang w:val="es-MX"/>
         </w:rPr>
@@ -2364,6 +2276,7 @@
           <w:sz w:val="36"/>
           <w:lang w:val="es-MX"/>
         </w:rPr>
+        <w:lastRenderedPageBreak/>
         <w:t>CURSO DE FRONTEND-DEVELOPER</w:t>
       </w:r>
     </w:p>
@@ -2508,7 +2421,6 @@
           <w:noProof/>
           <w:lang w:eastAsia="es-CO"/>
         </w:rPr>
-        <w:lastRenderedPageBreak/>
         <w:drawing>
           <wp:inline distT="0" distB="0" distL="0" distR="0" wp14:anchorId="2049D768" wp14:editId="120792F1">
             <wp:extent cx="5612130" cy="1620520"/>
@@ -2592,9 +2504,9 @@
           <w:lang w:eastAsia="es-CO"/>
         </w:rPr>
         <w:drawing>
-          <wp:inline distT="0" distB="0" distL="0" distR="0" wp14:anchorId="650FCB43" wp14:editId="5006276F">
-            <wp:extent cx="3619500" cy="2705100"/>
-            <wp:effectExtent l="0" t="0" r="0" b="0"/>
+          <wp:inline distT="0" distB="0" distL="0" distR="0" wp14:anchorId="00054A8C" wp14:editId="66097FD9">
+            <wp:extent cx="3619500" cy="1344305"/>
+            <wp:effectExtent l="0" t="0" r="0" b="8255"/>
             <wp:docPr id="17" name="Imagen 17"/>
             <wp:cNvGraphicFramePr>
               <a:graphicFrameLocks xmlns:a="http://schemas.openxmlformats.org/drawingml/2006/main" noChangeAspect="1"/>
@@ -2615,7 +2527,7 @@
                   <pic:spPr>
                     <a:xfrm>
                       <a:off x="0" y="0"/>
-                      <a:ext cx="3619500" cy="2705100"/>
+                      <a:ext cx="3630394" cy="1348351"/>
                     </a:xfrm>
                     <a:prstGeom prst="rect">
                       <a:avLst/>
@@ -2627,8 +2539,278 @@
           </wp:inline>
         </w:drawing>
       </w:r>
+    </w:p>
+    <w:p>
+      <w:pPr>
+        <w:rPr>
+          <w:b/>
+          <w:lang w:val="es-MX"/>
+        </w:rPr>
+      </w:pPr>
+      <w:r>
+        <w:rPr>
+          <w:b/>
+          <w:lang w:val="es-MX"/>
+        </w:rPr>
+        <w:lastRenderedPageBreak/>
+        <w:t>*</w:t>
+      </w:r>
+      <w:proofErr w:type="spellStart"/>
+      <w:r>
+        <w:rPr>
+          <w:b/>
+          <w:lang w:val="es-MX"/>
+        </w:rPr>
+        <w:t>centar</w:t>
+      </w:r>
+      <w:proofErr w:type="spellEnd"/>
+      <w:r>
+        <w:rPr>
+          <w:b/>
+          <w:lang w:val="es-MX"/>
+        </w:rPr>
+        <w:t xml:space="preserve"> imágenes con </w:t>
+      </w:r>
+      <w:proofErr w:type="spellStart"/>
+      <w:r>
+        <w:rPr>
+          <w:b/>
+          <w:lang w:val="es-MX"/>
+        </w:rPr>
+        <w:t>css</w:t>
+      </w:r>
+      <w:proofErr w:type="spellEnd"/>
+      <w:r>
+        <w:rPr>
+          <w:b/>
+          <w:lang w:val="es-MX"/>
+        </w:rPr>
+        <w:t xml:space="preserve"> </w:t>
+      </w:r>
+      <w:proofErr w:type="spellStart"/>
+      <w:r>
+        <w:rPr>
+          <w:b/>
+          <w:lang w:val="es-MX"/>
+        </w:rPr>
+        <w:t>grid</w:t>
+      </w:r>
+      <w:proofErr w:type="spellEnd"/>
+    </w:p>
+    <w:p>
+      <w:pPr>
+        <w:rPr>
+          <w:b/>
+          <w:lang w:val="es-MX"/>
+        </w:rPr>
+      </w:pPr>
+      <w:r>
+        <w:rPr>
+          <w:noProof/>
+          <w:lang w:eastAsia="es-CO"/>
+        </w:rPr>
+        <w:drawing>
+          <wp:inline distT="0" distB="0" distL="0" distR="0" wp14:anchorId="76996284" wp14:editId="67E6D1D0">
+            <wp:extent cx="1943100" cy="1190625"/>
+            <wp:effectExtent l="0" t="0" r="0" b="9525"/>
+            <wp:docPr id="18" name="Imagen 18"/>
+            <wp:cNvGraphicFramePr>
+              <a:graphicFrameLocks xmlns:a="http://schemas.openxmlformats.org/drawingml/2006/main" noChangeAspect="1"/>
+            </wp:cNvGraphicFramePr>
+            <a:graphic xmlns:a="http://schemas.openxmlformats.org/drawingml/2006/main">
+              <a:graphicData uri="http://schemas.openxmlformats.org/drawingml/2006/picture">
+                <pic:pic xmlns:pic="http://schemas.openxmlformats.org/drawingml/2006/picture">
+                  <pic:nvPicPr>
+                    <pic:cNvPr id="1" name=""/>
+                    <pic:cNvPicPr/>
+                  </pic:nvPicPr>
+                  <pic:blipFill>
+                    <a:blip r:embed="rId24"/>
+                    <a:stretch>
+                      <a:fillRect/>
+                    </a:stretch>
+                  </pic:blipFill>
+                  <pic:spPr>
+                    <a:xfrm>
+                      <a:off x="0" y="0"/>
+                      <a:ext cx="1943100" cy="1190625"/>
+                    </a:xfrm>
+                    <a:prstGeom prst="rect">
+                      <a:avLst/>
+                    </a:prstGeom>
+                  </pic:spPr>
+                </pic:pic>
+              </a:graphicData>
+            </a:graphic>
+          </wp:inline>
+        </w:drawing>
+      </w:r>
+    </w:p>
+    <w:p>
+      <w:pPr>
+        <w:rPr>
+          <w:b/>
+          <w:lang w:val="es-MX"/>
+        </w:rPr>
+      </w:pPr>
+      <w:r>
+        <w:rPr>
+          <w:b/>
+          <w:lang w:val="es-MX"/>
+        </w:rPr>
+        <w:t>*PARA QUE EL ELEMNTO NO APAREZCA EN UN BREAKPOINT: DESKTOP / MOVIL</w:t>
+      </w:r>
+    </w:p>
+    <w:p>
+      <w:pPr>
+        <w:rPr>
+          <w:b/>
+          <w:lang w:val="es-MX"/>
+        </w:rPr>
+      </w:pPr>
+      <w:proofErr w:type="spellStart"/>
+      <w:proofErr w:type="gramStart"/>
+      <w:r>
+        <w:rPr>
+          <w:b/>
+          <w:lang w:val="es-MX"/>
+        </w:rPr>
+        <w:t>display</w:t>
+      </w:r>
+      <w:proofErr w:type="spellEnd"/>
+      <w:proofErr w:type="gramEnd"/>
+      <w:r>
+        <w:rPr>
+          <w:b/>
+          <w:lang w:val="es-MX"/>
+        </w:rPr>
+        <w:t xml:space="preserve"> : </w:t>
+      </w:r>
+      <w:proofErr w:type="spellStart"/>
+      <w:r>
+        <w:rPr>
+          <w:b/>
+          <w:lang w:val="es-MX"/>
+        </w:rPr>
+        <w:t>none</w:t>
+      </w:r>
+      <w:proofErr w:type="spellEnd"/>
+    </w:p>
+    <w:p>
+      <w:pPr>
+        <w:rPr>
+          <w:b/>
+          <w:lang w:val="es-MX"/>
+        </w:rPr>
+      </w:pPr>
+    </w:p>
+    <w:p>
+      <w:pPr>
+        <w:rPr>
+          <w:lang w:val="es-MX"/>
+        </w:rPr>
+      </w:pPr>
+      <w:r>
+        <w:rPr>
+          <w:b/>
+          <w:lang w:val="es-MX"/>
+        </w:rPr>
+        <w:t>*OTRA FORMA DE CENTRAR UNA IMAGEN</w:t>
+      </w:r>
+      <w:proofErr w:type="gramStart"/>
+      <w:r>
+        <w:rPr>
+          <w:b/>
+          <w:u w:val="single"/>
+          <w:lang w:val="es-MX"/>
+        </w:rPr>
+        <w:t xml:space="preserve">: </w:t>
+      </w:r>
+      <w:r>
+        <w:rPr>
+          <w:u w:val="single"/>
+          <w:lang w:val="es-MX"/>
+        </w:rPr>
+        <w:t xml:space="preserve"> </w:t>
+      </w:r>
+      <w:r>
+        <w:rPr>
+          <w:lang w:val="es-MX"/>
+        </w:rPr>
+        <w:t>ES</w:t>
+      </w:r>
+      <w:proofErr w:type="gramEnd"/>
+      <w:r>
+        <w:rPr>
+          <w:lang w:val="es-MX"/>
+        </w:rPr>
+        <w:t xml:space="preserve"> UN DIV CON UNA IMG DENTRO</w:t>
+      </w:r>
+    </w:p>
+    <w:p>
+      <w:pPr>
+        <w:rPr>
+          <w:lang w:val="es-MX"/>
+        </w:rPr>
+      </w:pPr>
+      <w:r>
+        <w:rPr>
+          <w:noProof/>
+          <w:lang w:eastAsia="es-CO"/>
+        </w:rPr>
+        <w:drawing>
+          <wp:inline distT="0" distB="0" distL="0" distR="0" wp14:anchorId="45EC3B61" wp14:editId="159BFCC4">
+            <wp:extent cx="2057400" cy="1743075"/>
+            <wp:effectExtent l="0" t="0" r="0" b="9525"/>
+            <wp:docPr id="19" name="Imagen 19"/>
+            <wp:cNvGraphicFramePr>
+              <a:graphicFrameLocks xmlns:a="http://schemas.openxmlformats.org/drawingml/2006/main" noChangeAspect="1"/>
+            </wp:cNvGraphicFramePr>
+            <a:graphic xmlns:a="http://schemas.openxmlformats.org/drawingml/2006/main">
+              <a:graphicData uri="http://schemas.openxmlformats.org/drawingml/2006/picture">
+                <pic:pic xmlns:pic="http://schemas.openxmlformats.org/drawingml/2006/picture">
+                  <pic:nvPicPr>
+                    <pic:cNvPr id="1" name=""/>
+                    <pic:cNvPicPr/>
+                  </pic:nvPicPr>
+                  <pic:blipFill>
+                    <a:blip r:embed="rId25"/>
+                    <a:stretch>
+                      <a:fillRect/>
+                    </a:stretch>
+                  </pic:blipFill>
+                  <pic:spPr>
+                    <a:xfrm>
+                      <a:off x="0" y="0"/>
+                      <a:ext cx="2057400" cy="1743075"/>
+                    </a:xfrm>
+                    <a:prstGeom prst="rect">
+                      <a:avLst/>
+                    </a:prstGeom>
+                  </pic:spPr>
+                </pic:pic>
+              </a:graphicData>
+            </a:graphic>
+          </wp:inline>
+        </w:drawing>
+      </w:r>
       <w:bookmarkStart w:id="0" w:name="_GoBack"/>
       <w:bookmarkEnd w:id="0"/>
+    </w:p>
+    <w:p>
+      <w:pPr>
+        <w:rPr>
+          <w:b/>
+          <w:lang w:val="es-MX"/>
+        </w:rPr>
+      </w:pPr>
+    </w:p>
+    <w:p>
+      <w:pPr>
+        <w:rPr>
+          <w:lang w:val="es-MX"/>
+        </w:rPr>
+      </w:pPr>
     </w:p>
     <w:sectPr>
       <w:pgSz w:w="12240" w:h="15840"/>

</xml_diff>

<commit_message>
proyecto jsolutions terminado en su fase de prueba tipo plataforma de compras, le falta mas funcionalidad
</commit_message>
<xml_diff>
--- a/apuntes dsesarrollo.docx
+++ b/apuntes dsesarrollo.docx
@@ -48,57 +48,13 @@
           <w:b/>
           <w:lang w:val="es-MX"/>
         </w:rPr>
-        <w:t xml:space="preserve">En los media </w:t>
-      </w:r>
-      <w:proofErr w:type="spellStart"/>
-      <w:r>
-        <w:rPr>
-          <w:b/>
-          <w:lang w:val="es-MX"/>
-        </w:rPr>
-        <w:t>queries</w:t>
-      </w:r>
-      <w:proofErr w:type="spellEnd"/>
-      <w:r>
-        <w:rPr>
-          <w:b/>
-          <w:lang w:val="es-MX"/>
-        </w:rPr>
-        <w:t>:</w:t>
-      </w:r>
-      <w:r>
-        <w:rPr>
-          <w:lang w:val="es-MX"/>
-        </w:rPr>
-        <w:t xml:space="preserve"> min-</w:t>
-      </w:r>
-      <w:proofErr w:type="spellStart"/>
-      <w:r>
-        <w:rPr>
-          <w:lang w:val="es-MX"/>
-        </w:rPr>
-        <w:t>width</w:t>
-      </w:r>
-      <w:proofErr w:type="spellEnd"/>
-      <w:r>
-        <w:rPr>
-          <w:lang w:val="es-MX"/>
-        </w:rPr>
-        <w:t xml:space="preserve"> = desde </w:t>
-      </w:r>
-      <w:proofErr w:type="spellStart"/>
-      <w:r>
-        <w:rPr>
-          <w:lang w:val="es-MX"/>
-        </w:rPr>
-        <w:t>max-width</w:t>
-      </w:r>
-      <w:proofErr w:type="spellEnd"/>
-      <w:r>
-        <w:rPr>
-          <w:lang w:val="es-MX"/>
-        </w:rPr>
-        <w:t xml:space="preserve"> = hasta</w:t>
+        <w:t>En los media queries:</w:t>
+      </w:r>
+      <w:r>
+        <w:rPr>
+          <w:lang w:val="es-MX"/>
+        </w:rPr>
+        <w:t xml:space="preserve"> min-width = desde max-width = hasta</w:t>
       </w:r>
     </w:p>
     <w:p>
@@ -133,21 +89,7 @@
         <w:rPr>
           <w:lang w:val="es-MX"/>
         </w:rPr>
-        <w:t xml:space="preserve">Orden para estilizar y buenas </w:t>
-      </w:r>
-      <w:proofErr w:type="gramStart"/>
-      <w:r>
-        <w:rPr>
-          <w:lang w:val="es-MX"/>
-        </w:rPr>
-        <w:t>practica</w:t>
-      </w:r>
-      <w:proofErr w:type="gramEnd"/>
-      <w:r>
-        <w:rPr>
-          <w:lang w:val="es-MX"/>
-        </w:rPr>
-        <w:t xml:space="preserve"> de estilizar convención </w:t>
+        <w:t xml:space="preserve">Orden para estilizar y buenas practica de estilizar convención </w:t>
       </w:r>
     </w:p>
     <w:p>
@@ -237,44 +179,8 @@
         <w:rPr>
           <w:lang w:val="es-MX"/>
         </w:rPr>
-        <w:t>*</w:t>
-      </w:r>
-      <w:proofErr w:type="spellStart"/>
-      <w:r>
-        <w:rPr>
-          <w:lang w:val="es-MX"/>
-        </w:rPr>
-        <w:t>iso</w:t>
-      </w:r>
-      <w:proofErr w:type="spellEnd"/>
-      <w:r>
-        <w:rPr>
-          <w:lang w:val="es-MX"/>
-        </w:rPr>
-        <w:t xml:space="preserve"> de </w:t>
-      </w:r>
-      <w:proofErr w:type="spellStart"/>
-      <w:r>
-        <w:rPr>
-          <w:lang w:val="es-MX"/>
-        </w:rPr>
-        <w:t>display</w:t>
-      </w:r>
-      <w:proofErr w:type="spellEnd"/>
-      <w:r>
-        <w:rPr>
-          <w:lang w:val="es-MX"/>
-        </w:rPr>
-        <w:t xml:space="preserve">: </w:t>
-      </w:r>
-      <w:proofErr w:type="spellStart"/>
-      <w:r>
-        <w:rPr>
-          <w:lang w:val="es-MX"/>
-        </w:rPr>
-        <w:t>flex</w:t>
-      </w:r>
-      <w:proofErr w:type="spellEnd"/>
+        <w:t>*iso de display: flex</w:t>
+      </w:r>
     </w:p>
     <w:p>
       <w:pPr>
@@ -348,39 +254,87 @@
           <w:b/>
           <w:lang w:val="es-MX"/>
         </w:rPr>
-        <w:t xml:space="preserve">Evitar que se </w:t>
-      </w:r>
-      <w:proofErr w:type="spellStart"/>
-      <w:r>
-        <w:rPr>
-          <w:b/>
-          <w:lang w:val="es-MX"/>
-        </w:rPr>
-        <w:t>desbor</w:t>
-      </w:r>
-      <w:proofErr w:type="spellEnd"/>
-      <w:r>
-        <w:rPr>
-          <w:b/>
+        <w:t>Evitar que se desbor de el contenido de un contenedor</w:t>
+      </w:r>
+      <w:r>
+        <w:rPr>
           <w:lang w:val="es-MX"/>
         </w:rPr>
         <w:t xml:space="preserve"> </w:t>
       </w:r>
-      <w:proofErr w:type="spellStart"/>
-      <w:r>
-        <w:rPr>
-          <w:b/>
-          <w:lang w:val="es-MX"/>
-        </w:rPr>
-        <w:t>de el</w:t>
-      </w:r>
-      <w:proofErr w:type="spellEnd"/>
-      <w:r>
-        <w:rPr>
-          <w:b/>
-          <w:lang w:val="es-MX"/>
-        </w:rPr>
-        <w:t xml:space="preserve"> contenido de un contenedor</w:t>
+    </w:p>
+    <w:p>
+      <w:pPr>
+        <w:rPr>
+          <w:lang w:val="es-MX"/>
+        </w:rPr>
+      </w:pPr>
+      <w:r>
+        <w:rPr>
+          <w:lang w:val="es-MX"/>
+        </w:rPr>
+        <w:t>Display:flex;</w:t>
+      </w:r>
+    </w:p>
+    <w:p>
+      <w:pPr>
+        <w:rPr>
+          <w:lang w:val="es-MX"/>
+        </w:rPr>
+      </w:pPr>
+      <w:r>
+        <w:rPr>
+          <w:lang w:val="es-MX"/>
+        </w:rPr>
+        <w:t>Flex-wrap: wrap</w:t>
+      </w:r>
+    </w:p>
+    <w:p>
+      <w:pPr>
+        <w:rPr>
+          <w:lang w:val="es-MX"/>
+        </w:rPr>
+      </w:pPr>
+    </w:p>
+    <w:p>
+      <w:pPr>
+        <w:rPr>
+          <w:b/>
+          <w:lang w:val="es-MX"/>
+        </w:rPr>
+      </w:pPr>
+      <w:r>
+        <w:rPr>
+          <w:b/>
+          <w:lang w:val="es-MX"/>
+        </w:rPr>
+        <w:t>*</w:t>
+      </w:r>
+      <w:r>
+        <w:rPr>
+          <w:b/>
+          <w:lang w:val="es-MX"/>
+        </w:rPr>
+        <w:t>MEDIDA PARA LA PANTALLA EN EL MODO DESARROLLADOR</w:t>
+      </w:r>
+    </w:p>
+    <w:p>
+      <w:pPr>
+        <w:rPr>
+          <w:lang w:val="es-MX"/>
+        </w:rPr>
+      </w:pPr>
+      <w:r>
+        <w:rPr>
+          <w:lang w:val="es-MX"/>
+        </w:rPr>
+        <w:t>320*</w:t>
+      </w:r>
+      <w:r>
+        <w:rPr>
+          <w:lang w:val="es-MX"/>
+        </w:rPr>
+        <w:t>640 EN MI CELULAR S9</w:t>
       </w:r>
       <w:r>
         <w:rPr>
@@ -388,124 +342,6 @@
         </w:rPr>
         <w:t xml:space="preserve"> </w:t>
       </w:r>
-    </w:p>
-    <w:p>
-      <w:pPr>
-        <w:rPr>
-          <w:lang w:val="es-MX"/>
-        </w:rPr>
-      </w:pPr>
-      <w:proofErr w:type="spellStart"/>
-      <w:r>
-        <w:rPr>
-          <w:lang w:val="es-MX"/>
-        </w:rPr>
-        <w:t>Display</w:t>
-      </w:r>
-      <w:proofErr w:type="gramStart"/>
-      <w:r>
-        <w:rPr>
-          <w:lang w:val="es-MX"/>
-        </w:rPr>
-        <w:t>:flex</w:t>
-      </w:r>
-      <w:proofErr w:type="spellEnd"/>
-      <w:proofErr w:type="gramEnd"/>
-      <w:r>
-        <w:rPr>
-          <w:lang w:val="es-MX"/>
-        </w:rPr>
-        <w:t>;</w:t>
-      </w:r>
-    </w:p>
-    <w:p>
-      <w:pPr>
-        <w:rPr>
-          <w:lang w:val="es-MX"/>
-        </w:rPr>
-      </w:pPr>
-      <w:r>
-        <w:rPr>
-          <w:lang w:val="es-MX"/>
-        </w:rPr>
-        <w:t>Flex-</w:t>
-      </w:r>
-      <w:proofErr w:type="spellStart"/>
-      <w:r>
-        <w:rPr>
-          <w:lang w:val="es-MX"/>
-        </w:rPr>
-        <w:t>wrap</w:t>
-      </w:r>
-      <w:proofErr w:type="spellEnd"/>
-      <w:r>
-        <w:rPr>
-          <w:lang w:val="es-MX"/>
-        </w:rPr>
-        <w:t xml:space="preserve">: </w:t>
-      </w:r>
-      <w:proofErr w:type="spellStart"/>
-      <w:r>
-        <w:rPr>
-          <w:lang w:val="es-MX"/>
-        </w:rPr>
-        <w:t>wrap</w:t>
-      </w:r>
-      <w:proofErr w:type="spellEnd"/>
-    </w:p>
-    <w:p>
-      <w:pPr>
-        <w:rPr>
-          <w:lang w:val="es-MX"/>
-        </w:rPr>
-      </w:pPr>
-    </w:p>
-    <w:p>
-      <w:pPr>
-        <w:rPr>
-          <w:b/>
-          <w:lang w:val="es-MX"/>
-        </w:rPr>
-      </w:pPr>
-      <w:r>
-        <w:rPr>
-          <w:b/>
-          <w:lang w:val="es-MX"/>
-        </w:rPr>
-        <w:t>*</w:t>
-      </w:r>
-      <w:r>
-        <w:rPr>
-          <w:b/>
-          <w:lang w:val="es-MX"/>
-        </w:rPr>
-        <w:t>MEDIDA PARA LA PANTALLA EN EL MODO DESARROLLADOR</w:t>
-      </w:r>
-    </w:p>
-    <w:p>
-      <w:pPr>
-        <w:rPr>
-          <w:lang w:val="es-MX"/>
-        </w:rPr>
-      </w:pPr>
-      <w:r>
-        <w:rPr>
-          <w:lang w:val="es-MX"/>
-        </w:rPr>
-        <w:t>320*</w:t>
-      </w:r>
-      <w:r>
-        <w:rPr>
-          <w:lang w:val="es-MX"/>
-        </w:rPr>
-        <w:t>640 EN MI CELULAR S9</w:t>
-      </w:r>
-      <w:r>
-        <w:rPr>
-          <w:lang w:val="es-MX"/>
-        </w:rPr>
-        <w:t xml:space="preserve"> </w:t>
-      </w:r>
       <w:r>
         <w:rPr>
           <w:lang w:val="es-MX"/>
@@ -516,21 +352,7 @@
         <w:rPr>
           <w:lang w:val="es-MX"/>
         </w:rPr>
-        <w:t xml:space="preserve">320 ES LA MEDIDA </w:t>
-      </w:r>
-      <w:proofErr w:type="gramStart"/>
-      <w:r>
-        <w:rPr>
-          <w:lang w:val="es-MX"/>
-        </w:rPr>
-        <w:t>MAS</w:t>
-      </w:r>
-      <w:proofErr w:type="gramEnd"/>
-      <w:r>
-        <w:rPr>
-          <w:lang w:val="es-MX"/>
-        </w:rPr>
-        <w:t xml:space="preserve"> PEQUEÑA EN LOS CELULARES</w:t>
+        <w:t>320 ES LA MEDIDA MAS PEQUEÑA EN LOS CELULARES</w:t>
       </w:r>
     </w:p>
     <w:p>
@@ -572,26 +394,8 @@
           <w:b/>
           <w:lang w:val="es-MX"/>
         </w:rPr>
-        <w:t>*USO DEL linear-</w:t>
-      </w:r>
-      <w:proofErr w:type="spellStart"/>
-      <w:proofErr w:type="gramStart"/>
-      <w:r>
-        <w:rPr>
-          <w:b/>
-          <w:lang w:val="es-MX"/>
-        </w:rPr>
-        <w:t>gradient</w:t>
-      </w:r>
-      <w:proofErr w:type="spellEnd"/>
-      <w:r>
-        <w:rPr>
-          <w:b/>
-          <w:lang w:val="es-MX"/>
-        </w:rPr>
-        <w:t>()</w:t>
-      </w:r>
-      <w:proofErr w:type="gramEnd"/>
+        <w:t>*USO DEL linear-gradient()</w:t>
+      </w:r>
     </w:p>
     <w:p>
       <w:pPr>
@@ -696,21 +500,7 @@
         <w:rPr>
           <w:lang w:val="es-MX"/>
         </w:rPr>
-        <w:t xml:space="preserve"> </w:t>
-      </w:r>
-      <w:proofErr w:type="spellStart"/>
-      <w:r>
-        <w:rPr>
-          <w:lang w:val="es-MX"/>
-        </w:rPr>
-        <w:t>es</w:t>
-      </w:r>
-      <w:proofErr w:type="spellEnd"/>
-      <w:r>
-        <w:rPr>
-          <w:lang w:val="es-MX"/>
-        </w:rPr>
-        <w:t xml:space="preserve"> el porcentaje del primer color y el tercer el porcentaje del segundo valor</w:t>
+        <w:t xml:space="preserve"> es el porcentaje del primer color y el tercer el porcentaje del segundo valor</w:t>
       </w:r>
       <w:r>
         <w:rPr>
@@ -749,135 +539,47 @@
         <w:rPr>
           <w:lang w:val="es-MX"/>
         </w:rPr>
-        <w:t xml:space="preserve">: se le conoce al botón que </w:t>
-      </w:r>
-      <w:proofErr w:type="spellStart"/>
-      <w:r>
-        <w:rPr>
-          <w:lang w:val="es-MX"/>
-        </w:rPr>
-        <w:t>esta</w:t>
-      </w:r>
-      <w:proofErr w:type="spellEnd"/>
-      <w:r>
-        <w:rPr>
-          <w:lang w:val="es-MX"/>
-        </w:rPr>
-        <w:t xml:space="preserve"> dentro de dos contenedores y que tiene</w:t>
-      </w:r>
-    </w:p>
-    <w:p>
-      <w:pPr>
-        <w:rPr>
-          <w:lang w:val="es-MX"/>
-        </w:rPr>
-      </w:pPr>
-      <w:r>
-        <w:rPr>
-          <w:lang w:val="es-MX"/>
-        </w:rPr>
-        <w:t xml:space="preserve"> </w:t>
-      </w:r>
-      <w:proofErr w:type="gramStart"/>
-      <w:r>
-        <w:rPr>
-          <w:lang w:val="es-MX"/>
-        </w:rPr>
-        <w:t>position</w:t>
-      </w:r>
-      <w:proofErr w:type="gramEnd"/>
-      <w:r>
-        <w:rPr>
-          <w:lang w:val="es-MX"/>
-        </w:rPr>
-        <w:t xml:space="preserve">: </w:t>
-      </w:r>
-      <w:proofErr w:type="spellStart"/>
-      <w:r>
-        <w:rPr>
-          <w:lang w:val="es-MX"/>
-        </w:rPr>
-        <w:t>absolute</w:t>
-      </w:r>
-      <w:proofErr w:type="spellEnd"/>
-    </w:p>
-    <w:p>
-      <w:pPr>
-        <w:rPr>
-          <w:lang w:val="es-MX"/>
-        </w:rPr>
-      </w:pPr>
-      <w:r>
-        <w:rPr>
-          <w:lang w:val="es-MX"/>
-        </w:rPr>
-        <w:t xml:space="preserve">*en position: </w:t>
-      </w:r>
-      <w:proofErr w:type="spellStart"/>
-      <w:r>
-        <w:rPr>
-          <w:lang w:val="es-MX"/>
-        </w:rPr>
-        <w:t>absolute</w:t>
-      </w:r>
-      <w:proofErr w:type="spellEnd"/>
-    </w:p>
-    <w:p>
-      <w:pPr>
-        <w:rPr>
-          <w:lang w:val="es-MX"/>
-        </w:rPr>
-      </w:pPr>
-      <w:r>
-        <w:rPr>
-          <w:lang w:val="es-MX"/>
-        </w:rPr>
-        <w:t xml:space="preserve"> Podemos utilizar  top, </w:t>
-      </w:r>
-      <w:proofErr w:type="spellStart"/>
-      <w:r>
-        <w:rPr>
-          <w:lang w:val="es-MX"/>
-        </w:rPr>
-        <w:t>left</w:t>
-      </w:r>
-      <w:proofErr w:type="spellEnd"/>
-      <w:r>
-        <w:rPr>
-          <w:lang w:val="es-MX"/>
-        </w:rPr>
-        <w:t xml:space="preserve">, </w:t>
-      </w:r>
-      <w:proofErr w:type="spellStart"/>
-      <w:proofErr w:type="gramStart"/>
-      <w:r>
-        <w:rPr>
-          <w:lang w:val="es-MX"/>
-        </w:rPr>
-        <w:t>right</w:t>
-      </w:r>
-      <w:proofErr w:type="spellEnd"/>
-      <w:r>
-        <w:rPr>
-          <w:lang w:val="es-MX"/>
-        </w:rPr>
-        <w:t xml:space="preserve"> ,</w:t>
-      </w:r>
-      <w:proofErr w:type="gramEnd"/>
-      <w:r>
-        <w:rPr>
-          <w:lang w:val="es-MX"/>
-        </w:rPr>
-        <w:t xml:space="preserve"> </w:t>
-      </w:r>
-      <w:proofErr w:type="spellStart"/>
-      <w:r>
-        <w:rPr>
-          <w:lang w:val="es-MX"/>
-        </w:rPr>
-        <w:t>bottom</w:t>
-      </w:r>
-      <w:proofErr w:type="spellEnd"/>
+        <w:t>: se le conoce al botón que esta dentro de dos contenedores y que tiene</w:t>
+      </w:r>
+    </w:p>
+    <w:p>
+      <w:pPr>
+        <w:rPr>
+          <w:lang w:val="es-MX"/>
+        </w:rPr>
+      </w:pPr>
+      <w:r>
+        <w:rPr>
+          <w:lang w:val="es-MX"/>
+        </w:rPr>
+        <w:t xml:space="preserve"> position: absolute</w:t>
+      </w:r>
+    </w:p>
+    <w:p>
+      <w:pPr>
+        <w:rPr>
+          <w:lang w:val="es-MX"/>
+        </w:rPr>
+      </w:pPr>
+      <w:r>
+        <w:rPr>
+          <w:lang w:val="es-MX"/>
+        </w:rPr>
+        <w:t>*en position: absolute</w:t>
+      </w:r>
+    </w:p>
+    <w:p>
+      <w:pPr>
+        <w:rPr>
+          <w:lang w:val="es-MX"/>
+        </w:rPr>
+      </w:pPr>
+      <w:r>
+        <w:rPr>
+          <w:lang w:val="es-MX"/>
+        </w:rPr>
+        <w:t xml:space="preserve"> Podemos utilizar  top, left, right , bottom</w:t>
+      </w:r>
     </w:p>
     <w:p>
       <w:pPr>
@@ -924,16 +626,8 @@
         <w:rPr>
           <w:lang w:val="es-MX"/>
         </w:rPr>
-        <w:t>Box-</w:t>
-      </w:r>
-      <w:proofErr w:type="spellStart"/>
-      <w:r>
-        <w:rPr>
-          <w:lang w:val="es-MX"/>
-        </w:rPr>
-        <w:t>shadow</w:t>
-      </w:r>
-      <w:proofErr w:type="spellEnd"/>
+        <w:t>Box-shadow</w:t>
+      </w:r>
       <w:r>
         <w:rPr>
           <w:lang w:val="es-MX"/>
@@ -1000,39 +694,14 @@
           <w:b/>
           <w:lang w:val="es-MX"/>
         </w:rPr>
-        <w:t xml:space="preserve">*imagen de fondo en un </w:t>
-      </w:r>
-      <w:proofErr w:type="spellStart"/>
-      <w:r>
-        <w:rPr>
-          <w:b/>
-          <w:lang w:val="es-MX"/>
-        </w:rPr>
-        <w:t>span</w:t>
-      </w:r>
-      <w:proofErr w:type="spellEnd"/>
-      <w:r>
-        <w:rPr>
-          <w:b/>
-          <w:lang w:val="es-MX"/>
-        </w:rPr>
-        <w:t xml:space="preserve"> “li – a o cual </w:t>
-      </w:r>
-      <w:proofErr w:type="spellStart"/>
-      <w:r>
-        <w:rPr>
-          <w:b/>
-          <w:lang w:val="es-MX"/>
-        </w:rPr>
-        <w:t>quier</w:t>
-      </w:r>
-      <w:proofErr w:type="spellEnd"/>
-      <w:r>
-        <w:rPr>
-          <w:b/>
-          <w:lang w:val="es-MX"/>
-        </w:rPr>
-        <w:t xml:space="preserve"> contenedor”</w:t>
+        <w:t>*imagen de fondo en un span</w:t>
+      </w:r>
+      <w:r>
+        <w:rPr>
+          <w:b/>
+          <w:lang w:val="es-MX"/>
+        </w:rPr>
+        <w:t xml:space="preserve"> “li – a o cual quier contenedor”</w:t>
       </w:r>
       <w:r>
         <w:rPr>
@@ -1045,35 +714,7 @@
         <w:rPr>
           <w:lang w:val="es-MX"/>
         </w:rPr>
-        <w:t xml:space="preserve"> debe tener un </w:t>
-      </w:r>
-      <w:proofErr w:type="spellStart"/>
-      <w:r>
-        <w:rPr>
-          <w:lang w:val="es-MX"/>
-        </w:rPr>
-        <w:t>display</w:t>
-      </w:r>
-      <w:proofErr w:type="spellEnd"/>
-      <w:r>
-        <w:rPr>
-          <w:lang w:val="es-MX"/>
-        </w:rPr>
-        <w:t xml:space="preserve"> (</w:t>
-      </w:r>
-      <w:proofErr w:type="spellStart"/>
-      <w:r>
-        <w:rPr>
-          <w:lang w:val="es-MX"/>
-        </w:rPr>
-        <w:t>inline</w:t>
-      </w:r>
-      <w:proofErr w:type="spellEnd"/>
-      <w:r>
-        <w:rPr>
-          <w:lang w:val="es-MX"/>
-        </w:rPr>
-        <w:t xml:space="preserve"> por defecto)</w:t>
+        <w:t xml:space="preserve"> debe tener un display (inline por defecto)</w:t>
       </w:r>
     </w:p>
     <w:p>
@@ -1098,85 +739,27 @@
         <w:rPr>
           <w:lang w:val="es-MX"/>
         </w:rPr>
-        <w:t xml:space="preserve"> debe poner </w:t>
-      </w:r>
-      <w:proofErr w:type="spellStart"/>
-      <w:proofErr w:type="gramStart"/>
-      <w:r>
-        <w:rPr>
-          <w:lang w:val="es-MX"/>
-        </w:rPr>
-        <w:t>display</w:t>
-      </w:r>
-      <w:proofErr w:type="spellEnd"/>
-      <w:r>
-        <w:rPr>
-          <w:lang w:val="es-MX"/>
-        </w:rPr>
-        <w:t xml:space="preserve"> :</w:t>
-      </w:r>
-      <w:proofErr w:type="gramEnd"/>
+        <w:t xml:space="preserve"> debe poner display : inline-block</w:t>
+      </w:r>
       <w:r>
         <w:rPr>
           <w:lang w:val="es-MX"/>
         </w:rPr>
         <w:t xml:space="preserve"> </w:t>
       </w:r>
-      <w:proofErr w:type="spellStart"/>
-      <w:r>
-        <w:rPr>
-          <w:lang w:val="es-MX"/>
-        </w:rPr>
-        <w:t>inline</w:t>
-      </w:r>
-      <w:proofErr w:type="spellEnd"/>
-      <w:r>
-        <w:rPr>
-          <w:lang w:val="es-MX"/>
-        </w:rPr>
-        <w:t>-block</w:t>
-      </w:r>
-      <w:r>
-        <w:rPr>
-          <w:lang w:val="es-MX"/>
-        </w:rPr>
-        <w:t xml:space="preserve"> </w:t>
-      </w:r>
-    </w:p>
-    <w:p>
-      <w:pPr>
-        <w:rPr>
-          <w:lang w:val="es-MX"/>
-        </w:rPr>
-      </w:pPr>
-      <w:r>
-        <w:rPr>
-          <w:lang w:val="es-MX"/>
-        </w:rPr>
-        <w:t>El .</w:t>
-      </w:r>
-      <w:proofErr w:type="spellStart"/>
-      <w:r>
-        <w:rPr>
-          <w:lang w:val="es-MX"/>
-        </w:rPr>
-        <w:t>down</w:t>
-      </w:r>
-      <w:proofErr w:type="spellEnd"/>
-      <w:r>
-        <w:rPr>
-          <w:lang w:val="es-MX"/>
-        </w:rPr>
-        <w:t xml:space="preserve"> fue el nombre selector de clase que se le puso a un </w:t>
-      </w:r>
-      <w:proofErr w:type="spellStart"/>
-      <w:r>
-        <w:rPr>
-          <w:lang w:val="es-MX"/>
-        </w:rPr>
-        <w:t>span</w:t>
-      </w:r>
-      <w:proofErr w:type="spellEnd"/>
+    </w:p>
+    <w:p>
+      <w:pPr>
+        <w:rPr>
+          <w:lang w:val="es-MX"/>
+        </w:rPr>
+      </w:pPr>
+      <w:r>
+        <w:rPr>
+          <w:lang w:val="es-MX"/>
+        </w:rPr>
+        <w:t>El .down fue el nombre selector de clase que se le puso a un span</w:t>
+      </w:r>
     </w:p>
     <w:p>
       <w:pPr>
@@ -1244,23 +827,7 @@
           <w:b/>
           <w:lang w:val="es-MX"/>
         </w:rPr>
-        <w:t xml:space="preserve">texto en negrita </w:t>
-      </w:r>
-      <w:proofErr w:type="spellStart"/>
-      <w:r>
-        <w:rPr>
-          <w:b/>
-          <w:lang w:val="es-MX"/>
-        </w:rPr>
-        <w:t>html</w:t>
-      </w:r>
-      <w:proofErr w:type="spellEnd"/>
-      <w:r>
-        <w:rPr>
-          <w:b/>
-          <w:lang w:val="es-MX"/>
-        </w:rPr>
-        <w:t>:</w:t>
+        <w:t>texto en negrita html:</w:t>
       </w:r>
       <w:r>
         <w:rPr>
@@ -1324,23 +891,7 @@
           <w:b/>
           <w:lang w:val="es-MX"/>
         </w:rPr>
-        <w:t>*</w:t>
-      </w:r>
-      <w:proofErr w:type="spellStart"/>
-      <w:r>
-        <w:rPr>
-          <w:b/>
-          <w:lang w:val="es-MX"/>
-        </w:rPr>
-        <w:t>Border-radius</w:t>
-      </w:r>
-      <w:proofErr w:type="spellEnd"/>
-      <w:r>
-        <w:rPr>
-          <w:b/>
-          <w:lang w:val="es-MX"/>
-        </w:rPr>
-        <w:t xml:space="preserve"> en las tablas: </w:t>
+        <w:t xml:space="preserve">*Border-radius en las tablas: </w:t>
       </w:r>
     </w:p>
     <w:p>
@@ -1469,17 +1020,8 @@
           <w:b/>
           <w:lang w:val="es-MX"/>
         </w:rPr>
-        <w:t>*</w:t>
-      </w:r>
-      <w:proofErr w:type="spellStart"/>
-      <w:r>
-        <w:rPr>
-          <w:b/>
-          <w:lang w:val="es-MX"/>
-        </w:rPr>
-        <w:t>padding</w:t>
-      </w:r>
-      <w:proofErr w:type="spellEnd"/>
+        <w:t>*padding</w:t>
+      </w:r>
     </w:p>
     <w:p>
       <w:pPr>
@@ -1534,23 +1076,7 @@
           <w:b/>
           <w:lang w:val="es-MX"/>
         </w:rPr>
-        <w:t xml:space="preserve"> </w:t>
-      </w:r>
-      <w:proofErr w:type="gramStart"/>
-      <w:r>
-        <w:rPr>
-          <w:b/>
-          <w:lang w:val="es-MX"/>
-        </w:rPr>
-        <w:t>primer</w:t>
-      </w:r>
-      <w:proofErr w:type="gramEnd"/>
-      <w:r>
-        <w:rPr>
-          <w:b/>
-          <w:lang w:val="es-MX"/>
-        </w:rPr>
-        <w:t xml:space="preserve"> valor: arriba y abajo / segundo valor: derecha , izquierda</w:t>
+        <w:t xml:space="preserve"> primer valor: arriba y abajo / segundo valor: derecha , izquierda</w:t>
       </w:r>
     </w:p>
     <w:p>
@@ -1580,62 +1106,14 @@
           <w:b/>
           <w:lang w:val="es-MX"/>
         </w:rPr>
-        <w:t xml:space="preserve">ue necesitamos ubicar </w:t>
-      </w:r>
-      <w:proofErr w:type="spellStart"/>
-      <w:r>
-        <w:rPr>
-          <w:b/>
-          <w:lang w:val="es-MX"/>
-        </w:rPr>
-        <w:t>esta</w:t>
-      </w:r>
-      <w:proofErr w:type="spellEnd"/>
-      <w:r>
-        <w:rPr>
-          <w:b/>
-          <w:lang w:val="es-MX"/>
-        </w:rPr>
-        <w:t xml:space="preserve"> sola, </w:t>
-      </w:r>
-      <w:r>
-        <w:rPr>
-          <w:b/>
-          <w:lang w:val="es-MX"/>
-        </w:rPr>
-        <w:t xml:space="preserve">no usamos el </w:t>
-      </w:r>
-      <w:proofErr w:type="spellStart"/>
-      <w:r>
-        <w:rPr>
-          <w:b/>
-          <w:lang w:val="es-MX"/>
-        </w:rPr>
-        <w:t>display</w:t>
-      </w:r>
-      <w:proofErr w:type="spellEnd"/>
-      <w:r>
-        <w:rPr>
-          <w:b/>
-          <w:lang w:val="es-MX"/>
-        </w:rPr>
-        <w:t xml:space="preserve">: </w:t>
-      </w:r>
-      <w:proofErr w:type="spellStart"/>
-      <w:r>
-        <w:rPr>
-          <w:b/>
-          <w:lang w:val="es-MX"/>
-        </w:rPr>
-        <w:t>inline</w:t>
-      </w:r>
-      <w:proofErr w:type="spellEnd"/>
-      <w:r>
-        <w:rPr>
-          <w:b/>
-          <w:lang w:val="es-MX"/>
-        </w:rPr>
-        <w:t>*block</w:t>
+        <w:t xml:space="preserve">ue necesitamos ubicar esta sola, </w:t>
+      </w:r>
+      <w:r>
+        <w:rPr>
+          <w:b/>
+          <w:lang w:val="es-MX"/>
+        </w:rPr>
+        <w:t>no usamos el display: inline*block</w:t>
       </w:r>
     </w:p>
     <w:p>
@@ -1671,15 +1149,7 @@
           <w:b/>
           <w:lang w:val="es-MX"/>
         </w:rPr>
-        <w:t>ntenedor padre</w:t>
-      </w:r>
-      <w:proofErr w:type="gramStart"/>
-      <w:r>
-        <w:rPr>
-          <w:b/>
-          <w:lang w:val="es-MX"/>
-        </w:rPr>
-        <w:t xml:space="preserve">: </w:t>
+        <w:t xml:space="preserve">ntenedor padre: </w:t>
       </w:r>
       <w:r>
         <w:rPr>
@@ -1692,65 +1162,8 @@
         <w:rPr>
           <w:lang w:val="es-MX"/>
         </w:rPr>
-        <w:t>si</w:t>
-      </w:r>
-      <w:proofErr w:type="gramEnd"/>
-      <w:r>
-        <w:rPr>
-          <w:lang w:val="es-MX"/>
-        </w:rPr>
-        <w:t xml:space="preserve"> le damos un </w:t>
-      </w:r>
-      <w:proofErr w:type="spellStart"/>
-      <w:r>
-        <w:rPr>
-          <w:lang w:val="es-MX"/>
-        </w:rPr>
-        <w:t>width</w:t>
-      </w:r>
-      <w:proofErr w:type="spellEnd"/>
-      <w:r>
-        <w:rPr>
-          <w:lang w:val="es-MX"/>
-        </w:rPr>
-        <w:t xml:space="preserve"> y un </w:t>
-      </w:r>
-      <w:proofErr w:type="spellStart"/>
-      <w:r>
-        <w:rPr>
-          <w:lang w:val="es-MX"/>
-        </w:rPr>
-        <w:t>height</w:t>
-      </w:r>
-      <w:proofErr w:type="spellEnd"/>
-      <w:r>
-        <w:rPr>
-          <w:lang w:val="es-MX"/>
-        </w:rPr>
-        <w:t xml:space="preserve"> a un componente estamos limitando su crecimiento o reducción y si el contenido es más grande que el contenedor padre entonces se desbordara el componente LO SOLUCIONAMOS CON DARLE UN min-</w:t>
-      </w:r>
-      <w:proofErr w:type="spellStart"/>
-      <w:r>
-        <w:rPr>
-          <w:lang w:val="es-MX"/>
-        </w:rPr>
-        <w:t>width</w:t>
-      </w:r>
-      <w:proofErr w:type="spellEnd"/>
-      <w:r>
-        <w:rPr>
-          <w:lang w:val="es-MX"/>
-        </w:rPr>
-        <w:t xml:space="preserve"> y min-</w:t>
-      </w:r>
-      <w:proofErr w:type="spellStart"/>
-      <w:r>
-        <w:rPr>
-          <w:lang w:val="es-MX"/>
-        </w:rPr>
-        <w:t>height</w:t>
-      </w:r>
-      <w:proofErr w:type="spellEnd"/>
+        <w:t>si le damos un width y un height a un componente estamos limitando su crecimiento o reducción y si el contenido es más grande que el contenedor padre entonces se desbordara el componente LO SOLUCIONAMOS CON DARLE UN min-width y min-height</w:t>
+      </w:r>
     </w:p>
     <w:p>
       <w:pPr>
@@ -1782,39 +1195,31 @@
     <w:p>
       <w:pPr>
         <w:rPr>
-          <w:lang w:val="es-MX"/>
-        </w:rPr>
-      </w:pPr>
-      <w:r>
-        <w:rPr>
-          <w:b/>
-          <w:lang w:val="es-MX"/>
-        </w:rPr>
-        <w:t>*</w:t>
-      </w:r>
-      <w:proofErr w:type="spellStart"/>
-      <w:r>
-        <w:rPr>
-          <w:b/>
-          <w:lang w:val="es-MX"/>
-        </w:rPr>
-        <w:t>scroll</w:t>
-      </w:r>
-      <w:proofErr w:type="spellEnd"/>
-      <w:r>
-        <w:rPr>
-          <w:b/>
-          <w:lang w:val="es-MX"/>
-        </w:rPr>
-        <w:t xml:space="preserve"> horizontal</w:t>
-      </w:r>
-    </w:p>
-    <w:p>
-      <w:pPr>
-        <w:rPr>
-          <w:lang w:val="es-MX"/>
-        </w:rPr>
-      </w:pPr>
+          <w:b/>
+          <w:lang w:val="es-MX"/>
+        </w:rPr>
+      </w:pPr>
+      <w:r>
+        <w:rPr>
+          <w:b/>
+          <w:lang w:val="es-MX"/>
+        </w:rPr>
+        <w:t xml:space="preserve">*generar automáticamente </w:t>
+      </w:r>
+      <w:r>
+        <w:rPr>
+          <w:b/>
+          <w:lang w:val="es-MX"/>
+        </w:rPr>
+        <w:t xml:space="preserve">columnas a </w:t>
+      </w:r>
+      <w:r>
+        <w:rPr>
+          <w:b/>
+          <w:lang w:val="es-MX"/>
+        </w:rPr>
+        <w:t>medida que se aumente el tamaño de la pantalla.</w:t>
+      </w:r>
     </w:p>
     <w:p>
       <w:pPr>
@@ -1827,7 +1232,91 @@
           <w:noProof/>
           <w:lang w:eastAsia="es-CO"/>
         </w:rPr>
+        <w:drawing>
+          <wp:inline distT="0" distB="0" distL="0" distR="0" wp14:anchorId="5170F15A" wp14:editId="0052C1F6">
+            <wp:extent cx="2456597" cy="1002194"/>
+            <wp:effectExtent l="0" t="0" r="1270" b="7620"/>
+            <wp:docPr id="20" name="Imagen 20"/>
+            <wp:cNvGraphicFramePr>
+              <a:graphicFrameLocks xmlns:a="http://schemas.openxmlformats.org/drawingml/2006/main" noChangeAspect="1"/>
+            </wp:cNvGraphicFramePr>
+            <a:graphic xmlns:a="http://schemas.openxmlformats.org/drawingml/2006/main">
+              <a:graphicData uri="http://schemas.openxmlformats.org/drawingml/2006/picture">
+                <pic:pic xmlns:pic="http://schemas.openxmlformats.org/drawingml/2006/picture">
+                  <pic:nvPicPr>
+                    <pic:cNvPr id="1" name=""/>
+                    <pic:cNvPicPr/>
+                  </pic:nvPicPr>
+                  <pic:blipFill>
+                    <a:blip r:embed="rId12"/>
+                    <a:stretch>
+                      <a:fillRect/>
+                    </a:stretch>
+                  </pic:blipFill>
+                  <pic:spPr>
+                    <a:xfrm>
+                      <a:off x="0" y="0"/>
+                      <a:ext cx="2458318" cy="1002896"/>
+                    </a:xfrm>
+                    <a:prstGeom prst="rect">
+                      <a:avLst/>
+                    </a:prstGeom>
+                  </pic:spPr>
+                </pic:pic>
+              </a:graphicData>
+            </a:graphic>
+          </wp:inline>
+        </w:drawing>
+      </w:r>
+    </w:p>
+    <w:p>
+      <w:pPr>
+        <w:rPr>
+          <w:lang w:val="es-MX"/>
+        </w:rPr>
+      </w:pPr>
+    </w:p>
+    <w:p>
+      <w:pPr>
+        <w:rPr>
+          <w:lang w:val="es-MX"/>
+        </w:rPr>
+      </w:pPr>
+    </w:p>
+    <w:p>
+      <w:pPr>
+        <w:rPr>
+          <w:lang w:val="es-MX"/>
+        </w:rPr>
+      </w:pPr>
+    </w:p>
+    <w:p>
+      <w:pPr>
+        <w:rPr>
+          <w:b/>
+          <w:lang w:val="es-MX"/>
+        </w:rPr>
+      </w:pPr>
+      <w:r>
+        <w:rPr>
+          <w:b/>
+          <w:lang w:val="es-MX"/>
+        </w:rPr>
         <w:lastRenderedPageBreak/>
+        <w:t>*scroll horizontal</w:t>
+      </w:r>
+    </w:p>
+    <w:p>
+      <w:pPr>
+        <w:rPr>
+          <w:lang w:val="es-MX"/>
+        </w:rPr>
+      </w:pPr>
+      <w:r>
+        <w:rPr>
+          <w:noProof/>
+          <w:lang w:eastAsia="es-CO"/>
+        </w:rPr>
         <mc:AlternateContent>
           <mc:Choice Requires="wpi">
             <w:drawing>
@@ -1846,7 +1335,7 @@
                 <wp:cNvGraphicFramePr/>
                 <a:graphic xmlns:a="http://schemas.openxmlformats.org/drawingml/2006/main">
                   <a:graphicData uri="http://schemas.microsoft.com/office/word/2010/wordprocessingInk">
-                    <w14:contentPart bwMode="auto" r:id="rId12">
+                    <w14:contentPart bwMode="auto" r:id="rId13">
                       <w14:nvContentPartPr>
                         <w14:cNvContentPartPr/>
                       </w14:nvContentPartPr>
@@ -1882,7 +1371,7 @@
                 <o:lock v:ext="edit" aspectratio="t"/>
               </v:shapetype>
               <v:shape id="Entrada de lápiz 14" o:spid="_x0000_s1026" type="#_x0000_t75" style="position:absolute;margin-left:-40.7pt;margin-top:-20.2pt;width:264.55pt;height:128.45pt;z-index:251661312;visibility:visible;mso-wrap-style:square;mso-wrap-distance-left:9pt;mso-wrap-distance-top:0;mso-wrap-distance-right:9pt;mso-wrap-distance-bottom:0;mso-position-horizontal:absolute;mso-position-horizontal-relative:text;mso-position-vertical:absolute;mso-position-vertical-relative:text" o:gfxdata="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">
-                <v:imagedata r:id="rId13" o:title=""/>
+                <v:imagedata r:id="rId14" o:title=""/>
               </v:shape>
             </w:pict>
           </mc:Fallback>
@@ -1911,7 +1400,7 @@
                 <wp:cNvGraphicFramePr/>
                 <a:graphic xmlns:a="http://schemas.openxmlformats.org/drawingml/2006/main">
                   <a:graphicData uri="http://schemas.microsoft.com/office/word/2010/wordprocessingInk">
-                    <w14:contentPart bwMode="auto" r:id="rId14">
+                    <w14:contentPart bwMode="auto" r:id="rId15">
                       <w14:nvContentPartPr>
                         <w14:cNvContentPartPr/>
                       </w14:nvContentPartPr>
@@ -1928,7 +1417,7 @@
           <mc:Fallback>
             <w:pict>
               <v:shape w14:anchorId="6A572643" id="Entrada de lápiz 9" o:spid="_x0000_s1026" type="#_x0000_t75" style="position:absolute;margin-left:161.15pt;margin-top:119.95pt;width:64.85pt;height:25.05pt;z-index:251659264;visibility:visible;mso-wrap-style:square;mso-wrap-distance-left:9pt;mso-wrap-distance-top:0;mso-wrap-distance-right:9pt;mso-wrap-distance-bottom:0;mso-position-horizontal:absolute;mso-position-horizontal-relative:text;mso-position-vertical:absolute;mso-position-vertical-relative:text" o:gfxdata="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">
-                <v:imagedata r:id="rId15" o:title=""/>
+                <v:imagedata r:id="rId16" o:title=""/>
               </v:shape>
             </w:pict>
           </mc:Fallback>
@@ -1944,54 +1433,6 @@
             <wp:extent cx="2438400" cy="1981200"/>
             <wp:effectExtent l="0" t="0" r="0" b="0"/>
             <wp:docPr id="8" name="Imagen 8"/>
-            <wp:cNvGraphicFramePr>
-              <a:graphicFrameLocks xmlns:a="http://schemas.openxmlformats.org/drawingml/2006/main" noChangeAspect="1"/>
-            </wp:cNvGraphicFramePr>
-            <a:graphic xmlns:a="http://schemas.openxmlformats.org/drawingml/2006/main">
-              <a:graphicData uri="http://schemas.openxmlformats.org/drawingml/2006/picture">
-                <pic:pic xmlns:pic="http://schemas.openxmlformats.org/drawingml/2006/picture">
-                  <pic:nvPicPr>
-                    <pic:cNvPr id="1" name=""/>
-                    <pic:cNvPicPr/>
-                  </pic:nvPicPr>
-                  <pic:blipFill>
-                    <a:blip r:embed="rId16"/>
-                    <a:stretch>
-                      <a:fillRect/>
-                    </a:stretch>
-                  </pic:blipFill>
-                  <pic:spPr>
-                    <a:xfrm>
-                      <a:off x="0" y="0"/>
-                      <a:ext cx="2438400" cy="1981200"/>
-                    </a:xfrm>
-                    <a:prstGeom prst="rect">
-                      <a:avLst/>
-                    </a:prstGeom>
-                  </pic:spPr>
-                </pic:pic>
-              </a:graphicData>
-            </a:graphic>
-          </wp:inline>
-        </w:drawing>
-      </w:r>
-    </w:p>
-    <w:p>
-      <w:pPr>
-        <w:rPr>
-          <w:lang w:val="es-MX"/>
-        </w:rPr>
-      </w:pPr>
-      <w:r>
-        <w:rPr>
-          <w:noProof/>
-          <w:lang w:eastAsia="es-CO"/>
-        </w:rPr>
-        <w:drawing>
-          <wp:inline distT="0" distB="0" distL="0" distR="0" wp14:anchorId="7CD9E5CE" wp14:editId="7DAEB109">
-            <wp:extent cx="3476625" cy="2867025"/>
-            <wp:effectExtent l="0" t="0" r="9525" b="9525"/>
-            <wp:docPr id="10" name="Imagen 10"/>
             <wp:cNvGraphicFramePr>
               <a:graphicFrameLocks xmlns:a="http://schemas.openxmlformats.org/drawingml/2006/main" noChangeAspect="1"/>
             </wp:cNvGraphicFramePr>
@@ -2011,7 +1452,7 @@
                   <pic:spPr>
                     <a:xfrm>
                       <a:off x="0" y="0"/>
-                      <a:ext cx="3476625" cy="2867025"/>
+                      <a:ext cx="2438400" cy="1981200"/>
                     </a:xfrm>
                     <a:prstGeom prst="rect">
                       <a:avLst/>
@@ -2032,89 +1473,14 @@
       </w:pPr>
       <w:r>
         <w:rPr>
-          <w:lang w:val="es-MX"/>
-        </w:rPr>
-        <w:t xml:space="preserve">El primer contenedor es el principal el segundo son los </w:t>
-      </w:r>
-      <w:proofErr w:type="spellStart"/>
-      <w:r>
-        <w:rPr>
-          <w:lang w:val="es-MX"/>
-        </w:rPr>
-        <w:t>articles</w:t>
-      </w:r>
-      <w:proofErr w:type="spellEnd"/>
-    </w:p>
-    <w:p>
-      <w:pPr>
-        <w:rPr>
-          <w:lang w:val="es-MX"/>
-        </w:rPr>
-      </w:pPr>
-    </w:p>
-    <w:p>
-      <w:pPr>
-        <w:rPr>
-          <w:b/>
-          <w:lang w:val="es-MX"/>
-        </w:rPr>
-      </w:pPr>
-      <w:r>
-        <w:rPr>
-          <w:b/>
-          <w:lang w:val="es-MX"/>
-        </w:rPr>
-        <w:t>*Can i use</w:t>
-      </w:r>
-    </w:p>
-    <w:p>
-      <w:pPr>
-        <w:rPr>
-          <w:lang w:val="es-MX"/>
-        </w:rPr>
-      </w:pPr>
-      <w:r>
-        <w:rPr>
-          <w:lang w:val="es-MX"/>
-        </w:rPr>
-        <w:t xml:space="preserve"> Para verificar si los estilos que le ponemos a nuestra </w:t>
-      </w:r>
-      <w:r>
-        <w:rPr>
-          <w:lang w:val="es-MX"/>
-        </w:rPr>
-        <w:t>página</w:t>
-      </w:r>
-      <w:r>
-        <w:rPr>
-          <w:lang w:val="es-MX"/>
-        </w:rPr>
-        <w:t xml:space="preserve"> están implementados en los navegadores</w:t>
-      </w:r>
-      <w:r>
-        <w:rPr>
-          <w:lang w:val="es-MX"/>
-        </w:rPr>
-        <w:t xml:space="preserve"> </w:t>
-      </w:r>
-    </w:p>
-    <w:p>
-      <w:pPr>
-        <w:rPr>
-          <w:lang w:val="es-MX"/>
-        </w:rPr>
-      </w:pPr>
-      <w:r>
-        <w:rPr>
           <w:noProof/>
           <w:lang w:eastAsia="es-CO"/>
         </w:rPr>
-        <w:lastRenderedPageBreak/>
         <w:drawing>
-          <wp:inline distT="0" distB="0" distL="0" distR="0" wp14:anchorId="29450655" wp14:editId="2EC5C07C">
-            <wp:extent cx="5612130" cy="2585720"/>
-            <wp:effectExtent l="0" t="0" r="7620" b="5080"/>
-            <wp:docPr id="11" name="Imagen 11"/>
+          <wp:inline distT="0" distB="0" distL="0" distR="0" wp14:anchorId="7CD9E5CE" wp14:editId="7DAEB109">
+            <wp:extent cx="3476625" cy="2867025"/>
+            <wp:effectExtent l="0" t="0" r="9525" b="9525"/>
+            <wp:docPr id="10" name="Imagen 10"/>
             <wp:cNvGraphicFramePr>
               <a:graphicFrameLocks xmlns:a="http://schemas.openxmlformats.org/drawingml/2006/main" noChangeAspect="1"/>
             </wp:cNvGraphicFramePr>
@@ -2134,7 +1500,7 @@
                   <pic:spPr>
                     <a:xfrm>
                       <a:off x="0" y="0"/>
-                      <a:ext cx="5612130" cy="2585720"/>
+                      <a:ext cx="3476625" cy="2867025"/>
                     </a:xfrm>
                     <a:prstGeom prst="rect">
                       <a:avLst/>
@@ -2153,27 +1519,65 @@
           <w:lang w:val="es-MX"/>
         </w:rPr>
       </w:pPr>
-    </w:p>
-    <w:p>
-      <w:pPr>
-        <w:rPr>
-          <w:lang w:val="es-MX"/>
-        </w:rPr>
-      </w:pPr>
-      <w:r>
-        <w:rPr>
-          <w:lang w:val="es-MX"/>
-        </w:rPr>
-        <w:t xml:space="preserve">*como verificar si nuestro sitio web cumple con ciertas características que nos llevan a ser mejores </w:t>
-      </w:r>
-      <w:proofErr w:type="spellStart"/>
-      <w:r>
-        <w:rPr>
-          <w:lang w:val="es-MX"/>
-        </w:rPr>
-        <w:t>desarroladores</w:t>
-      </w:r>
-      <w:proofErr w:type="spellEnd"/>
+      <w:r>
+        <w:rPr>
+          <w:lang w:val="es-MX"/>
+        </w:rPr>
+        <w:t>El primer contenedor es el principal el segundo son los articles</w:t>
+      </w:r>
+    </w:p>
+    <w:p>
+      <w:pPr>
+        <w:rPr>
+          <w:lang w:val="es-MX"/>
+        </w:rPr>
+      </w:pPr>
+    </w:p>
+    <w:p>
+      <w:pPr>
+        <w:rPr>
+          <w:b/>
+          <w:lang w:val="es-MX"/>
+        </w:rPr>
+      </w:pPr>
+      <w:r>
+        <w:rPr>
+          <w:b/>
+          <w:lang w:val="es-MX"/>
+        </w:rPr>
+        <w:t>*Can i use</w:t>
+      </w:r>
+    </w:p>
+    <w:p>
+      <w:pPr>
+        <w:rPr>
+          <w:lang w:val="es-MX"/>
+        </w:rPr>
+      </w:pPr>
+      <w:r>
+        <w:rPr>
+          <w:lang w:val="es-MX"/>
+        </w:rPr>
+        <w:t xml:space="preserve"> Para verificar si los estilos que le ponemos a nuestra </w:t>
+      </w:r>
+      <w:r>
+        <w:rPr>
+          <w:lang w:val="es-MX"/>
+        </w:rPr>
+        <w:t>página</w:t>
+      </w:r>
+      <w:r>
+        <w:rPr>
+          <w:lang w:val="es-MX"/>
+        </w:rPr>
+        <w:t xml:space="preserve"> están implementados en los navegadores</w:t>
+      </w:r>
+      <w:r>
+        <w:rPr>
+          <w:lang w:val="es-MX"/>
+        </w:rPr>
+        <w:t xml:space="preserve"> </w:t>
+      </w:r>
     </w:p>
     <w:p>
       <w:pPr>
@@ -2186,11 +1590,12 @@
           <w:noProof/>
           <w:lang w:eastAsia="es-CO"/>
         </w:rPr>
+        <w:lastRenderedPageBreak/>
         <w:drawing>
-          <wp:inline distT="0" distB="0" distL="0" distR="0" wp14:anchorId="22066285" wp14:editId="1111EB10">
-            <wp:extent cx="4048125" cy="3295650"/>
-            <wp:effectExtent l="0" t="0" r="9525" b="0"/>
-            <wp:docPr id="12" name="Imagen 12"/>
+          <wp:inline distT="0" distB="0" distL="0" distR="0" wp14:anchorId="29450655" wp14:editId="2EC5C07C">
+            <wp:extent cx="5612130" cy="2585720"/>
+            <wp:effectExtent l="0" t="0" r="7620" b="5080"/>
+            <wp:docPr id="11" name="Imagen 11"/>
             <wp:cNvGraphicFramePr>
               <a:graphicFrameLocks xmlns:a="http://schemas.openxmlformats.org/drawingml/2006/main" noChangeAspect="1"/>
             </wp:cNvGraphicFramePr>
@@ -2210,7 +1615,7 @@
                   <pic:spPr>
                     <a:xfrm>
                       <a:off x="0" y="0"/>
-                      <a:ext cx="4048125" cy="3295650"/>
+                      <a:ext cx="5612130" cy="2585720"/>
                     </a:xfrm>
                     <a:prstGeom prst="rect">
                       <a:avLst/>
@@ -2236,82 +1641,11 @@
           <w:lang w:val="es-MX"/>
         </w:rPr>
       </w:pPr>
-    </w:p>
-    <w:p>
-      <w:pPr>
-        <w:rPr>
-          <w:lang w:val="es-MX"/>
-        </w:rPr>
-      </w:pPr>
-    </w:p>
-    <w:p>
-      <w:pPr>
-        <w:tabs>
-          <w:tab w:val="left" w:pos="1547"/>
-        </w:tabs>
-        <w:rPr>
-          <w:lang w:val="es-MX"/>
-        </w:rPr>
-      </w:pPr>
-    </w:p>
-    <w:p>
-      <w:pPr>
-        <w:rPr>
-          <w:lang w:val="es-MX"/>
-        </w:rPr>
-      </w:pPr>
-    </w:p>
-    <w:p>
-      <w:pPr>
-        <w:jc w:val="center"/>
-        <w:rPr>
-          <w:color w:val="FF0000"/>
-          <w:sz w:val="36"/>
-          <w:lang w:val="es-MX"/>
-        </w:rPr>
-      </w:pPr>
-      <w:r>
-        <w:rPr>
-          <w:color w:val="FF0000"/>
-          <w:sz w:val="36"/>
-          <w:lang w:val="es-MX"/>
-        </w:rPr>
-        <w:lastRenderedPageBreak/>
-        <w:t>CURSO DE FRONTEND-DEVELOPER</w:t>
-      </w:r>
-    </w:p>
-    <w:p>
-      <w:pPr>
-        <w:rPr>
-          <w:lang w:val="es-MX"/>
-        </w:rPr>
-      </w:pPr>
-    </w:p>
-    <w:p>
-      <w:pPr>
-        <w:rPr>
-          <w:lang w:val="es-MX"/>
-        </w:rPr>
-      </w:pPr>
-      <w:r>
-        <w:rPr>
-          <w:lang w:val="es-MX"/>
-        </w:rPr>
-        <w:t xml:space="preserve">Motores de </w:t>
-      </w:r>
-      <w:proofErr w:type="spellStart"/>
-      <w:r>
-        <w:rPr>
-          <w:lang w:val="es-MX"/>
-        </w:rPr>
-        <w:t>renderizado</w:t>
-      </w:r>
-      <w:proofErr w:type="spellEnd"/>
-      <w:r>
-        <w:rPr>
-          <w:lang w:val="es-MX"/>
-        </w:rPr>
-        <w:t>: interpretes entre lenguaje de programación y navegador</w:t>
+      <w:r>
+        <w:rPr>
+          <w:lang w:val="es-MX"/>
+        </w:rPr>
+        <w:t>*como verificar si nuestro sitio web cumple con ciertas características que nos llevan a ser mejores desarroladores</w:t>
       </w:r>
     </w:p>
     <w:p>
@@ -2326,10 +1660,10 @@
           <w:lang w:eastAsia="es-CO"/>
         </w:rPr>
         <w:drawing>
-          <wp:inline distT="0" distB="0" distL="0" distR="0" wp14:anchorId="6091140A" wp14:editId="6397CCC9">
-            <wp:extent cx="2388358" cy="1818969"/>
-            <wp:effectExtent l="0" t="0" r="0" b="0"/>
-            <wp:docPr id="13" name="Imagen 13"/>
+          <wp:inline distT="0" distB="0" distL="0" distR="0" wp14:anchorId="22066285" wp14:editId="1111EB10">
+            <wp:extent cx="4048125" cy="3295650"/>
+            <wp:effectExtent l="0" t="0" r="9525" b="0"/>
+            <wp:docPr id="12" name="Imagen 12"/>
             <wp:cNvGraphicFramePr>
               <a:graphicFrameLocks xmlns:a="http://schemas.openxmlformats.org/drawingml/2006/main" noChangeAspect="1"/>
             </wp:cNvGraphicFramePr>
@@ -2349,7 +1683,7 @@
                   <pic:spPr>
                     <a:xfrm>
                       <a:off x="0" y="0"/>
-                      <a:ext cx="2398921" cy="1827013"/>
+                      <a:ext cx="4048125" cy="3295650"/>
                     </a:xfrm>
                     <a:prstGeom prst="rect">
                       <a:avLst/>
@@ -2368,16 +1702,93 @@
           <w:lang w:val="es-MX"/>
         </w:rPr>
       </w:pPr>
+    </w:p>
+    <w:p>
+      <w:pPr>
+        <w:rPr>
+          <w:lang w:val="es-MX"/>
+        </w:rPr>
+      </w:pPr>
+    </w:p>
+    <w:p>
+      <w:pPr>
+        <w:rPr>
+          <w:lang w:val="es-MX"/>
+        </w:rPr>
+      </w:pPr>
+    </w:p>
+    <w:p>
+      <w:pPr>
+        <w:tabs>
+          <w:tab w:val="left" w:pos="1547"/>
+        </w:tabs>
+        <w:rPr>
+          <w:lang w:val="es-MX"/>
+        </w:rPr>
+      </w:pPr>
+    </w:p>
+    <w:p>
+      <w:pPr>
+        <w:rPr>
+          <w:lang w:val="es-MX"/>
+        </w:rPr>
+      </w:pPr>
+    </w:p>
+    <w:p>
+      <w:pPr>
+        <w:jc w:val="center"/>
+        <w:rPr>
+          <w:color w:val="FF0000"/>
+          <w:sz w:val="36"/>
+          <w:lang w:val="es-MX"/>
+        </w:rPr>
+      </w:pPr>
+      <w:r>
+        <w:rPr>
+          <w:color w:val="FF0000"/>
+          <w:sz w:val="36"/>
+          <w:lang w:val="es-MX"/>
+        </w:rPr>
+        <w:lastRenderedPageBreak/>
+        <w:t>CURSO DE FRONTEND-DEVELOPER</w:t>
+      </w:r>
+    </w:p>
+    <w:p>
+      <w:pPr>
+        <w:rPr>
+          <w:lang w:val="es-MX"/>
+        </w:rPr>
+      </w:pPr>
+    </w:p>
+    <w:p>
+      <w:pPr>
+        <w:rPr>
+          <w:lang w:val="es-MX"/>
+        </w:rPr>
+      </w:pPr>
+      <w:r>
+        <w:rPr>
+          <w:lang w:val="es-MX"/>
+        </w:rPr>
+        <w:t>Motores de renderizado: interpretes entre lenguaje de programación y navegador</w:t>
+      </w:r>
+    </w:p>
+    <w:p>
+      <w:pPr>
+        <w:rPr>
+          <w:lang w:val="es-MX"/>
+        </w:rPr>
+      </w:pPr>
       <w:r>
         <w:rPr>
           <w:noProof/>
           <w:lang w:eastAsia="es-CO"/>
         </w:rPr>
         <w:drawing>
-          <wp:inline distT="0" distB="0" distL="0" distR="0" wp14:anchorId="2C9CD3BF" wp14:editId="26704B72">
-            <wp:extent cx="3616657" cy="1528127"/>
-            <wp:effectExtent l="0" t="0" r="3175" b="0"/>
-            <wp:docPr id="15" name="Imagen 15"/>
+          <wp:inline distT="0" distB="0" distL="0" distR="0" wp14:anchorId="6091140A" wp14:editId="6397CCC9">
+            <wp:extent cx="2388358" cy="1818969"/>
+            <wp:effectExtent l="0" t="0" r="0" b="0"/>
+            <wp:docPr id="13" name="Imagen 13"/>
             <wp:cNvGraphicFramePr>
               <a:graphicFrameLocks xmlns:a="http://schemas.openxmlformats.org/drawingml/2006/main" noChangeAspect="1"/>
             </wp:cNvGraphicFramePr>
@@ -2397,7 +1808,7 @@
                   <pic:spPr>
                     <a:xfrm>
                       <a:off x="0" y="0"/>
-                      <a:ext cx="3640840" cy="1538345"/>
+                      <a:ext cx="2398921" cy="1827013"/>
                     </a:xfrm>
                     <a:prstGeom prst="rect">
                       <a:avLst/>
@@ -2422,10 +1833,10 @@
           <w:lang w:eastAsia="es-CO"/>
         </w:rPr>
         <w:drawing>
-          <wp:inline distT="0" distB="0" distL="0" distR="0" wp14:anchorId="2049D768" wp14:editId="120792F1">
-            <wp:extent cx="5612130" cy="1620520"/>
-            <wp:effectExtent l="0" t="0" r="7620" b="0"/>
-            <wp:docPr id="16" name="Imagen 16"/>
+          <wp:inline distT="0" distB="0" distL="0" distR="0" wp14:anchorId="2C9CD3BF" wp14:editId="26704B72">
+            <wp:extent cx="3616657" cy="1528127"/>
+            <wp:effectExtent l="0" t="0" r="3175" b="0"/>
+            <wp:docPr id="15" name="Imagen 15"/>
             <wp:cNvGraphicFramePr>
               <a:graphicFrameLocks xmlns:a="http://schemas.openxmlformats.org/drawingml/2006/main" noChangeAspect="1"/>
             </wp:cNvGraphicFramePr>
@@ -2445,7 +1856,7 @@
                   <pic:spPr>
                     <a:xfrm>
                       <a:off x="0" y="0"/>
-                      <a:ext cx="5612130" cy="1620520"/>
+                      <a:ext cx="3640840" cy="1538345"/>
                     </a:xfrm>
                     <a:prstGeom prst="rect">
                       <a:avLst/>
@@ -2464,50 +1875,16 @@
           <w:lang w:val="es-MX"/>
         </w:rPr>
       </w:pPr>
-    </w:p>
-    <w:p>
-      <w:pPr>
-        <w:rPr>
-          <w:lang w:val="es-MX"/>
-        </w:rPr>
-      </w:pPr>
-      <w:r>
-        <w:rPr>
-          <w:b/>
-          <w:lang w:val="es-MX"/>
-        </w:rPr>
-        <w:t>*SISTEMAS DE DISEÑO</w:t>
-      </w:r>
-      <w:r>
-        <w:rPr>
-          <w:b/>
-          <w:lang w:val="es-MX"/>
-        </w:rPr>
-        <w:t xml:space="preserve">: </w:t>
-      </w:r>
-      <w:r>
-        <w:rPr>
-          <w:lang w:val="es-MX"/>
-        </w:rPr>
-        <w:t>SHOPIFY</w:t>
-      </w:r>
-    </w:p>
-    <w:p>
-      <w:pPr>
-        <w:rPr>
-          <w:lang w:val="es-MX"/>
-        </w:rPr>
-      </w:pPr>
       <w:r>
         <w:rPr>
           <w:noProof/>
           <w:lang w:eastAsia="es-CO"/>
         </w:rPr>
         <w:drawing>
-          <wp:inline distT="0" distB="0" distL="0" distR="0" wp14:anchorId="00054A8C" wp14:editId="66097FD9">
-            <wp:extent cx="3619500" cy="1344305"/>
-            <wp:effectExtent l="0" t="0" r="0" b="8255"/>
-            <wp:docPr id="17" name="Imagen 17"/>
+          <wp:inline distT="0" distB="0" distL="0" distR="0" wp14:anchorId="2049D768" wp14:editId="120792F1">
+            <wp:extent cx="5612130" cy="1620520"/>
+            <wp:effectExtent l="0" t="0" r="7620" b="0"/>
+            <wp:docPr id="16" name="Imagen 16"/>
             <wp:cNvGraphicFramePr>
               <a:graphicFrameLocks xmlns:a="http://schemas.openxmlformats.org/drawingml/2006/main" noChangeAspect="1"/>
             </wp:cNvGraphicFramePr>
@@ -2527,7 +1904,7 @@
                   <pic:spPr>
                     <a:xfrm>
                       <a:off x="0" y="0"/>
-                      <a:ext cx="3630394" cy="1348351"/>
+                      <a:ext cx="5612130" cy="1620520"/>
                     </a:xfrm>
                     <a:prstGeom prst="rect">
                       <a:avLst/>
@@ -2543,64 +1920,40 @@
     <w:p>
       <w:pPr>
         <w:rPr>
-          <w:b/>
-          <w:lang w:val="es-MX"/>
-        </w:rPr>
-      </w:pPr>
-      <w:r>
-        <w:rPr>
-          <w:b/>
-          <w:lang w:val="es-MX"/>
-        </w:rPr>
-        <w:lastRenderedPageBreak/>
-        <w:t>*</w:t>
-      </w:r>
-      <w:proofErr w:type="spellStart"/>
-      <w:r>
-        <w:rPr>
-          <w:b/>
-          <w:lang w:val="es-MX"/>
-        </w:rPr>
-        <w:t>centar</w:t>
-      </w:r>
-      <w:proofErr w:type="spellEnd"/>
-      <w:r>
-        <w:rPr>
-          <w:b/>
-          <w:lang w:val="es-MX"/>
-        </w:rPr>
-        <w:t xml:space="preserve"> imágenes con </w:t>
-      </w:r>
-      <w:proofErr w:type="spellStart"/>
-      <w:r>
-        <w:rPr>
-          <w:b/>
-          <w:lang w:val="es-MX"/>
-        </w:rPr>
-        <w:t>css</w:t>
-      </w:r>
-      <w:proofErr w:type="spellEnd"/>
-      <w:r>
-        <w:rPr>
-          <w:b/>
-          <w:lang w:val="es-MX"/>
-        </w:rPr>
-        <w:t xml:space="preserve"> </w:t>
-      </w:r>
-      <w:proofErr w:type="spellStart"/>
-      <w:r>
-        <w:rPr>
-          <w:b/>
-          <w:lang w:val="es-MX"/>
-        </w:rPr>
-        <w:t>grid</w:t>
-      </w:r>
-      <w:proofErr w:type="spellEnd"/>
-    </w:p>
-    <w:p>
-      <w:pPr>
-        <w:rPr>
-          <w:b/>
+          <w:lang w:val="es-MX"/>
+        </w:rPr>
+      </w:pPr>
+    </w:p>
+    <w:p>
+      <w:pPr>
+        <w:rPr>
+          <w:lang w:val="es-MX"/>
+        </w:rPr>
+      </w:pPr>
+      <w:r>
+        <w:rPr>
+          <w:b/>
+          <w:lang w:val="es-MX"/>
+        </w:rPr>
+        <w:t>*SISTEMAS DE DISEÑO</w:t>
+      </w:r>
+      <w:r>
+        <w:rPr>
+          <w:b/>
+          <w:lang w:val="es-MX"/>
+        </w:rPr>
+        <w:t xml:space="preserve">: </w:t>
+      </w:r>
+      <w:r>
+        <w:rPr>
+          <w:lang w:val="es-MX"/>
+        </w:rPr>
+        <w:t>SHOPIFY</w:t>
+      </w:r>
+    </w:p>
+    <w:p>
+      <w:pPr>
+        <w:rPr>
           <w:lang w:val="es-MX"/>
         </w:rPr>
       </w:pPr>
@@ -2610,10 +1963,10 @@
           <w:lang w:eastAsia="es-CO"/>
         </w:rPr>
         <w:drawing>
-          <wp:inline distT="0" distB="0" distL="0" distR="0" wp14:anchorId="76996284" wp14:editId="67E6D1D0">
-            <wp:extent cx="1943100" cy="1190625"/>
-            <wp:effectExtent l="0" t="0" r="0" b="9525"/>
-            <wp:docPr id="18" name="Imagen 18"/>
+          <wp:inline distT="0" distB="0" distL="0" distR="0" wp14:anchorId="00054A8C" wp14:editId="66097FD9">
+            <wp:extent cx="3619500" cy="1344305"/>
+            <wp:effectExtent l="0" t="0" r="0" b="8255"/>
+            <wp:docPr id="17" name="Imagen 17"/>
             <wp:cNvGraphicFramePr>
               <a:graphicFrameLocks xmlns:a="http://schemas.openxmlformats.org/drawingml/2006/main" noChangeAspect="1"/>
             </wp:cNvGraphicFramePr>
@@ -2633,7 +1986,7 @@
                   <pic:spPr>
                     <a:xfrm>
                       <a:off x="0" y="0"/>
-                      <a:ext cx="1943100" cy="1190625"/>
+                      <a:ext cx="3630394" cy="1348351"/>
                     </a:xfrm>
                     <a:prstGeom prst="rect">
                       <a:avLst/>
@@ -2658,98 +2011,14 @@
           <w:b/>
           <w:lang w:val="es-MX"/>
         </w:rPr>
-        <w:t>*PARA QUE EL ELEMNTO NO APAREZCA EN UN BREAKPOINT: DESKTOP / MOVIL</w:t>
-      </w:r>
-    </w:p>
-    <w:p>
-      <w:pPr>
-        <w:rPr>
-          <w:b/>
-          <w:lang w:val="es-MX"/>
-        </w:rPr>
-      </w:pPr>
-      <w:proofErr w:type="spellStart"/>
-      <w:proofErr w:type="gramStart"/>
-      <w:r>
-        <w:rPr>
-          <w:b/>
-          <w:lang w:val="es-MX"/>
-        </w:rPr>
-        <w:t>display</w:t>
-      </w:r>
-      <w:proofErr w:type="spellEnd"/>
-      <w:proofErr w:type="gramEnd"/>
-      <w:r>
-        <w:rPr>
-          <w:b/>
-          <w:lang w:val="es-MX"/>
-        </w:rPr>
-        <w:t xml:space="preserve"> : </w:t>
-      </w:r>
-      <w:proofErr w:type="spellStart"/>
-      <w:r>
-        <w:rPr>
-          <w:b/>
-          <w:lang w:val="es-MX"/>
-        </w:rPr>
-        <w:t>none</w:t>
-      </w:r>
-      <w:proofErr w:type="spellEnd"/>
-    </w:p>
-    <w:p>
-      <w:pPr>
-        <w:rPr>
-          <w:b/>
-          <w:lang w:val="es-MX"/>
-        </w:rPr>
-      </w:pPr>
-    </w:p>
-    <w:p>
-      <w:pPr>
-        <w:rPr>
-          <w:lang w:val="es-MX"/>
-        </w:rPr>
-      </w:pPr>
-      <w:r>
-        <w:rPr>
-          <w:b/>
-          <w:lang w:val="es-MX"/>
-        </w:rPr>
-        <w:t>*OTRA FORMA DE CENTRAR UNA IMAGEN</w:t>
-      </w:r>
-      <w:proofErr w:type="gramStart"/>
-      <w:r>
-        <w:rPr>
-          <w:b/>
-          <w:u w:val="single"/>
-          <w:lang w:val="es-MX"/>
-        </w:rPr>
-        <w:t xml:space="preserve">: </w:t>
-      </w:r>
-      <w:r>
-        <w:rPr>
-          <w:u w:val="single"/>
-          <w:lang w:val="es-MX"/>
-        </w:rPr>
-        <w:t xml:space="preserve"> </w:t>
-      </w:r>
-      <w:r>
-        <w:rPr>
-          <w:lang w:val="es-MX"/>
-        </w:rPr>
-        <w:t>ES</w:t>
-      </w:r>
-      <w:proofErr w:type="gramEnd"/>
-      <w:r>
-        <w:rPr>
-          <w:lang w:val="es-MX"/>
-        </w:rPr>
-        <w:t xml:space="preserve"> UN DIV CON UNA IMG DENTRO</w:t>
-      </w:r>
-    </w:p>
-    <w:p>
-      <w:pPr>
-        <w:rPr>
+        <w:lastRenderedPageBreak/>
+        <w:t>*centar imágenes con css grid</w:t>
+      </w:r>
+    </w:p>
+    <w:p>
+      <w:pPr>
+        <w:rPr>
+          <w:b/>
           <w:lang w:val="es-MX"/>
         </w:rPr>
       </w:pPr>
@@ -2759,10 +2028,10 @@
           <w:lang w:eastAsia="es-CO"/>
         </w:rPr>
         <w:drawing>
-          <wp:inline distT="0" distB="0" distL="0" distR="0" wp14:anchorId="45EC3B61" wp14:editId="159BFCC4">
-            <wp:extent cx="2057400" cy="1743075"/>
+          <wp:inline distT="0" distB="0" distL="0" distR="0" wp14:anchorId="76996284" wp14:editId="67E6D1D0">
+            <wp:extent cx="1943100" cy="1190625"/>
             <wp:effectExtent l="0" t="0" r="0" b="9525"/>
-            <wp:docPr id="19" name="Imagen 19"/>
+            <wp:docPr id="18" name="Imagen 18"/>
             <wp:cNvGraphicFramePr>
               <a:graphicFrameLocks xmlns:a="http://schemas.openxmlformats.org/drawingml/2006/main" noChangeAspect="1"/>
             </wp:cNvGraphicFramePr>
@@ -2782,6 +2051,127 @@
                   <pic:spPr>
                     <a:xfrm>
                       <a:off x="0" y="0"/>
+                      <a:ext cx="1943100" cy="1190625"/>
+                    </a:xfrm>
+                    <a:prstGeom prst="rect">
+                      <a:avLst/>
+                    </a:prstGeom>
+                  </pic:spPr>
+                </pic:pic>
+              </a:graphicData>
+            </a:graphic>
+          </wp:inline>
+        </w:drawing>
+      </w:r>
+    </w:p>
+    <w:p>
+      <w:pPr>
+        <w:rPr>
+          <w:b/>
+          <w:lang w:val="es-MX"/>
+        </w:rPr>
+      </w:pPr>
+      <w:r>
+        <w:rPr>
+          <w:b/>
+          <w:lang w:val="es-MX"/>
+        </w:rPr>
+        <w:t>*PARA QUE EL ELEMNTO NO APAREZCA EN UN BREAKPOINT: DESKTOP / MOVIL</w:t>
+      </w:r>
+    </w:p>
+    <w:p>
+      <w:pPr>
+        <w:rPr>
+          <w:b/>
+          <w:lang w:val="es-MX"/>
+        </w:rPr>
+      </w:pPr>
+      <w:r>
+        <w:rPr>
+          <w:b/>
+          <w:lang w:val="es-MX"/>
+        </w:rPr>
+        <w:t>display : none</w:t>
+      </w:r>
+    </w:p>
+    <w:p>
+      <w:pPr>
+        <w:rPr>
+          <w:b/>
+          <w:lang w:val="es-MX"/>
+        </w:rPr>
+      </w:pPr>
+    </w:p>
+    <w:p>
+      <w:pPr>
+        <w:rPr>
+          <w:lang w:val="es-MX"/>
+        </w:rPr>
+      </w:pPr>
+      <w:r>
+        <w:rPr>
+          <w:b/>
+          <w:lang w:val="es-MX"/>
+        </w:rPr>
+        <w:t>*OTRA FORMA DE CENTRAR UNA IMAGEN</w:t>
+      </w:r>
+      <w:r>
+        <w:rPr>
+          <w:b/>
+          <w:u w:val="single"/>
+          <w:lang w:val="es-MX"/>
+        </w:rPr>
+        <w:t xml:space="preserve">: </w:t>
+      </w:r>
+      <w:r>
+        <w:rPr>
+          <w:u w:val="single"/>
+          <w:lang w:val="es-MX"/>
+        </w:rPr>
+        <w:t xml:space="preserve"> </w:t>
+      </w:r>
+      <w:r>
+        <w:rPr>
+          <w:lang w:val="es-MX"/>
+        </w:rPr>
+        <w:t>ES UN DIV CON UNA IMG DENTRO</w:t>
+      </w:r>
+    </w:p>
+    <w:p>
+      <w:pPr>
+        <w:rPr>
+          <w:lang w:val="es-MX"/>
+        </w:rPr>
+      </w:pPr>
+      <w:r>
+        <w:rPr>
+          <w:noProof/>
+          <w:lang w:eastAsia="es-CO"/>
+        </w:rPr>
+        <w:drawing>
+          <wp:inline distT="0" distB="0" distL="0" distR="0" wp14:anchorId="45EC3B61" wp14:editId="159BFCC4">
+            <wp:extent cx="2057400" cy="1743075"/>
+            <wp:effectExtent l="0" t="0" r="0" b="9525"/>
+            <wp:docPr id="19" name="Imagen 19"/>
+            <wp:cNvGraphicFramePr>
+              <a:graphicFrameLocks xmlns:a="http://schemas.openxmlformats.org/drawingml/2006/main" noChangeAspect="1"/>
+            </wp:cNvGraphicFramePr>
+            <a:graphic xmlns:a="http://schemas.openxmlformats.org/drawingml/2006/main">
+              <a:graphicData uri="http://schemas.openxmlformats.org/drawingml/2006/picture">
+                <pic:pic xmlns:pic="http://schemas.openxmlformats.org/drawingml/2006/picture">
+                  <pic:nvPicPr>
+                    <pic:cNvPr id="1" name=""/>
+                    <pic:cNvPicPr/>
+                  </pic:nvPicPr>
+                  <pic:blipFill>
+                    <a:blip r:embed="rId26"/>
+                    <a:stretch>
+                      <a:fillRect/>
+                    </a:stretch>
+                  </pic:blipFill>
+                  <pic:spPr>
+                    <a:xfrm>
+                      <a:off x="0" y="0"/>
                       <a:ext cx="2057400" cy="1743075"/>
                     </a:xfrm>
                     <a:prstGeom prst="rect">
@@ -2794,8 +2184,400 @@
           </wp:inline>
         </w:drawing>
       </w:r>
+    </w:p>
+    <w:p>
+      <w:pPr>
+        <w:rPr>
+          <w:lang w:val="es-MX"/>
+        </w:rPr>
+      </w:pPr>
+    </w:p>
+    <w:p>
+      <w:pPr>
+        <w:rPr>
+          <w:b/>
+          <w:lang w:val="es-MX"/>
+        </w:rPr>
+      </w:pPr>
+      <w:r>
+        <w:rPr>
+          <w:lang w:val="es-MX"/>
+        </w:rPr>
+        <w:t>*</w:t>
+      </w:r>
+      <w:r>
+        <w:rPr>
+          <w:b/>
+          <w:lang w:val="es-MX"/>
+        </w:rPr>
+        <w:t>generar columnas automáticamente a medida que se aumente el tamaño de la pantalla</w:t>
+      </w:r>
+      <w:r>
+        <w:rPr>
+          <w:b/>
+          <w:lang w:val="es-MX"/>
+        </w:rPr>
+        <w:t xml:space="preserve"> y con un tam</w:t>
+      </w:r>
+      <w:r>
+        <w:rPr>
+          <w:b/>
+          <w:lang w:val="es-MX"/>
+        </w:rPr>
+        <w:t>año determinado ( 240px)</w:t>
+      </w:r>
+    </w:p>
+    <w:p>
+      <w:pPr>
+        <w:rPr>
+          <w:b/>
+          <w:lang w:val="es-MX"/>
+        </w:rPr>
+      </w:pPr>
+      <w:r>
+        <w:rPr>
+          <w:noProof/>
+          <w:lang w:eastAsia="es-CO"/>
+        </w:rPr>
+        <w:drawing>
+          <wp:inline distT="0" distB="0" distL="0" distR="0" wp14:anchorId="2C162D31" wp14:editId="0A0F2CA0">
+            <wp:extent cx="3971925" cy="1543050"/>
+            <wp:effectExtent l="0" t="0" r="9525" b="0"/>
+            <wp:docPr id="21" name="Imagen 21"/>
+            <wp:cNvGraphicFramePr>
+              <a:graphicFrameLocks xmlns:a="http://schemas.openxmlformats.org/drawingml/2006/main" noChangeAspect="1"/>
+            </wp:cNvGraphicFramePr>
+            <a:graphic xmlns:a="http://schemas.openxmlformats.org/drawingml/2006/main">
+              <a:graphicData uri="http://schemas.openxmlformats.org/drawingml/2006/picture">
+                <pic:pic xmlns:pic="http://schemas.openxmlformats.org/drawingml/2006/picture">
+                  <pic:nvPicPr>
+                    <pic:cNvPr id="1" name=""/>
+                    <pic:cNvPicPr/>
+                  </pic:nvPicPr>
+                  <pic:blipFill>
+                    <a:blip r:embed="rId27"/>
+                    <a:stretch>
+                      <a:fillRect/>
+                    </a:stretch>
+                  </pic:blipFill>
+                  <pic:spPr>
+                    <a:xfrm>
+                      <a:off x="0" y="0"/>
+                      <a:ext cx="3971925" cy="1543050"/>
+                    </a:xfrm>
+                    <a:prstGeom prst="rect">
+                      <a:avLst/>
+                    </a:prstGeom>
+                  </pic:spPr>
+                </pic:pic>
+              </a:graphicData>
+            </a:graphic>
+          </wp:inline>
+        </w:drawing>
+      </w:r>
+    </w:p>
+    <w:p>
+      <w:pPr>
+        <w:rPr>
+          <w:b/>
+          <w:lang w:val="es-MX"/>
+        </w:rPr>
+      </w:pPr>
+    </w:p>
+    <w:p>
+      <w:pPr>
+        <w:rPr>
+          <w:b/>
+          <w:lang w:val="es-MX"/>
+        </w:rPr>
+      </w:pPr>
+    </w:p>
+    <w:p>
+      <w:pPr>
+        <w:rPr>
+          <w:b/>
+          <w:lang w:val="es-MX"/>
+        </w:rPr>
+      </w:pPr>
+    </w:p>
+    <w:p>
+      <w:pPr>
+        <w:rPr>
+          <w:b/>
+          <w:lang w:val="es-MX"/>
+        </w:rPr>
+      </w:pPr>
+      <w:r>
+        <w:rPr>
+          <w:b/>
+          <w:lang w:val="es-MX"/>
+        </w:rPr>
+        <w:t>*hacer que la imagen se vea bien independientemente del tamaño del contenedor</w:t>
+      </w:r>
+    </w:p>
+    <w:p>
+      <w:pPr>
+        <w:rPr>
+          <w:b/>
+          <w:lang w:val="es-MX"/>
+        </w:rPr>
+      </w:pPr>
+      <w:r>
+        <w:rPr>
+          <w:noProof/>
+          <w:lang w:eastAsia="es-CO"/>
+        </w:rPr>
+        <w:lastRenderedPageBreak/>
+        <w:drawing>
+          <wp:inline distT="0" distB="0" distL="0" distR="0" wp14:anchorId="683C048E" wp14:editId="21B51F6A">
+            <wp:extent cx="2402006" cy="1312278"/>
+            <wp:effectExtent l="0" t="0" r="0" b="2540"/>
+            <wp:docPr id="22" name="Imagen 22"/>
+            <wp:cNvGraphicFramePr>
+              <a:graphicFrameLocks xmlns:a="http://schemas.openxmlformats.org/drawingml/2006/main" noChangeAspect="1"/>
+            </wp:cNvGraphicFramePr>
+            <a:graphic xmlns:a="http://schemas.openxmlformats.org/drawingml/2006/main">
+              <a:graphicData uri="http://schemas.openxmlformats.org/drawingml/2006/picture">
+                <pic:pic xmlns:pic="http://schemas.openxmlformats.org/drawingml/2006/picture">
+                  <pic:nvPicPr>
+                    <pic:cNvPr id="1" name=""/>
+                    <pic:cNvPicPr/>
+                  </pic:nvPicPr>
+                  <pic:blipFill>
+                    <a:blip r:embed="rId28"/>
+                    <a:stretch>
+                      <a:fillRect/>
+                    </a:stretch>
+                  </pic:blipFill>
+                  <pic:spPr>
+                    <a:xfrm>
+                      <a:off x="0" y="0"/>
+                      <a:ext cx="2412973" cy="1318270"/>
+                    </a:xfrm>
+                    <a:prstGeom prst="rect">
+                      <a:avLst/>
+                    </a:prstGeom>
+                  </pic:spPr>
+                </pic:pic>
+              </a:graphicData>
+            </a:graphic>
+          </wp:inline>
+        </w:drawing>
+      </w:r>
+    </w:p>
+    <w:p>
+      <w:pPr>
+        <w:rPr>
+          <w:b/>
+          <w:lang w:val="es-MX"/>
+        </w:rPr>
+      </w:pPr>
+    </w:p>
+    <w:p>
+      <w:pPr>
+        <w:rPr>
+          <w:b/>
+          <w:lang w:val="es-MX"/>
+        </w:rPr>
+      </w:pPr>
+      <w:r>
+        <w:rPr>
+          <w:b/>
+          <w:lang w:val="es-MX"/>
+        </w:rPr>
+        <w:t xml:space="preserve">*ponerle 35px a una imagen se conoce como </w:t>
+      </w:r>
+      <w:r>
+        <w:rPr>
+          <w:b/>
+          <w:lang w:val="es-MX"/>
+        </w:rPr>
+        <w:t>número</w:t>
+      </w:r>
+      <w:r>
+        <w:rPr>
+          <w:b/>
+          <w:lang w:val="es-MX"/>
+        </w:rPr>
+        <w:t xml:space="preserve"> random</w:t>
+      </w:r>
+    </w:p>
+    <w:p>
+      <w:pPr>
+        <w:rPr>
+          <w:b/>
+          <w:lang w:val="es-MX"/>
+        </w:rPr>
+      </w:pPr>
+      <w:r>
+        <w:rPr>
+          <w:b/>
+          <w:lang w:val="es-MX"/>
+        </w:rPr>
+        <w:t>*hacer que el primer elemento de algo como ene este ejemplo sería el primer elemento p que este dentro de div de la clase procuct-info va a tener los siguiente</w:t>
+      </w:r>
+    </w:p>
+    <w:p>
+      <w:pPr>
+        <w:rPr>
+          <w:b/>
+          <w:lang w:val="es-MX"/>
+        </w:rPr>
+      </w:pPr>
+    </w:p>
+    <w:p>
+      <w:pPr>
+        <w:rPr>
+          <w:b/>
+          <w:lang w:val="es-MX"/>
+        </w:rPr>
+      </w:pPr>
+      <w:r>
+        <w:rPr>
+          <w:b/>
+          <w:lang w:val="es-MX"/>
+        </w:rPr>
+        <w:t xml:space="preserve">*NOTA: A LOS UL SE LES PUEDE QUITAR EL MARGIN Y EL PADDING </w:t>
+      </w:r>
+    </w:p>
+    <w:p>
+      <w:pPr>
+        <w:rPr>
+          <w:b/>
+          <w:lang w:val="es-MX"/>
+        </w:rPr>
+      </w:pPr>
+      <w:r>
+        <w:rPr>
+          <w:noProof/>
+          <w:lang w:eastAsia="es-CO"/>
+        </w:rPr>
+        <w:drawing>
+          <wp:inline distT="0" distB="0" distL="0" distR="0" wp14:anchorId="6423F282" wp14:editId="7A4E21A6">
+            <wp:extent cx="2647950" cy="1571625"/>
+            <wp:effectExtent l="0" t="0" r="0" b="9525"/>
+            <wp:docPr id="23" name="Imagen 23"/>
+            <wp:cNvGraphicFramePr>
+              <a:graphicFrameLocks xmlns:a="http://schemas.openxmlformats.org/drawingml/2006/main" noChangeAspect="1"/>
+            </wp:cNvGraphicFramePr>
+            <a:graphic xmlns:a="http://schemas.openxmlformats.org/drawingml/2006/main">
+              <a:graphicData uri="http://schemas.openxmlformats.org/drawingml/2006/picture">
+                <pic:pic xmlns:pic="http://schemas.openxmlformats.org/drawingml/2006/picture">
+                  <pic:nvPicPr>
+                    <pic:cNvPr id="1" name=""/>
+                    <pic:cNvPicPr/>
+                  </pic:nvPicPr>
+                  <pic:blipFill>
+                    <a:blip r:embed="rId29"/>
+                    <a:stretch>
+                      <a:fillRect/>
+                    </a:stretch>
+                  </pic:blipFill>
+                  <pic:spPr>
+                    <a:xfrm>
+                      <a:off x="0" y="0"/>
+                      <a:ext cx="2647950" cy="1571625"/>
+                    </a:xfrm>
+                    <a:prstGeom prst="rect">
+                      <a:avLst/>
+                    </a:prstGeom>
+                  </pic:spPr>
+                </pic:pic>
+              </a:graphicData>
+            </a:graphic>
+          </wp:inline>
+        </w:drawing>
+      </w:r>
+    </w:p>
+    <w:p>
+      <w:pPr>
+        <w:rPr>
+          <w:b/>
+          <w:lang w:val="es-MX"/>
+        </w:rPr>
+      </w:pPr>
+    </w:p>
+    <w:p>
+      <w:pPr>
+        <w:rPr>
+          <w:b/>
+          <w:lang w:val="es-MX"/>
+        </w:rPr>
+      </w:pPr>
+      <w:r>
+        <w:rPr>
+          <w:b/>
+          <w:lang w:val="es-MX"/>
+        </w:rPr>
+        <w:t>NOTA</w:t>
+      </w:r>
+      <w:r>
+        <w:rPr>
+          <w:b/>
+          <w:lang w:val="es-MX"/>
+        </w:rPr>
+        <w:t>: A</w:t>
+      </w:r>
+      <w:r>
+        <w:rPr>
+          <w:b/>
+          <w:lang w:val="es-MX"/>
+        </w:rPr>
+        <w:t xml:space="preserve"> un </w:t>
+      </w:r>
+      <w:r>
+        <w:rPr>
+          <w:b/>
+          <w:lang w:val="es-MX"/>
+        </w:rPr>
+        <w:t>elemento</w:t>
+      </w:r>
+      <w:r>
+        <w:rPr>
+          <w:b/>
+          <w:lang w:val="es-MX"/>
+        </w:rPr>
+        <w:t xml:space="preserve"> inline como ul li a no se le aplica margin</w:t>
+      </w:r>
+    </w:p>
+    <w:p>
+      <w:pPr>
+        <w:rPr>
+          <w:b/>
+          <w:lang w:val="es-MX"/>
+        </w:rPr>
+      </w:pPr>
+    </w:p>
+    <w:p>
+      <w:pPr>
+        <w:rPr>
+          <w:b/>
+          <w:lang w:val="es-MX"/>
+        </w:rPr>
+      </w:pPr>
+      <w:r>
+        <w:rPr>
+          <w:b/>
+          <w:lang w:val="es-MX"/>
+        </w:rPr>
+        <w:t>*para quitar elementos al momento de aplicar media queries se utiliza display NONE</w:t>
+      </w:r>
+      <w:r>
+        <w:rPr>
+          <w:b/>
+          <w:lang w:val="es-MX"/>
+        </w:rPr>
+        <w:t xml:space="preserve"> Y viceversa seria con display b</w:t>
+      </w:r>
       <w:bookmarkStart w:id="0" w:name="_GoBack"/>
       <w:bookmarkEnd w:id="0"/>
+      <w:r>
+        <w:rPr>
+          <w:b/>
+          <w:lang w:val="es-MX"/>
+        </w:rPr>
+        <w:t>lock</w:t>
+      </w:r>
     </w:p>
     <w:p>
       <w:pPr>

</xml_diff>